<commit_message>
ikke noe nytt. skrevet på rapport
</commit_message>
<xml_diff>
--- a/oblig1/TSP - Report.docx
+++ b/oblig1/TSP - Report.docx
@@ -4313,7 +4313,7 @@
           <w:i/>
           <w:lang w:val="en-GB"/>
         </w:rPr>
-        <w:t xml:space="preserve">Barcelona Belgrade Istanbul Bucharest Budapest Berlin Copenhagen Hamburg Brussels Dublin Barcelona </w:t>
+        <w:t>Barcelona Belgrade Istanbul Bucharest Budapest Berlin Copenhagen Hamburg Brussels Dublin Barcelona</w:t>
       </w:r>
     </w:p>
     <w:p>
@@ -4354,7 +4354,7 @@
           <w:i/>
           <w:lang w:val="en-GB"/>
         </w:rPr>
-        <w:t>Code execution: 4.921797513961792s</w:t>
+        <w:t>Code execution: 3.715876340866089s</w:t>
       </w:r>
     </w:p>
     <w:p>
@@ -4362,48 +4362,6 @@
         <w:pStyle w:val="Listeavsnitt"/>
         <w:rPr>
           <w:i/>
-          <w:lang w:val="en-GB"/>
-        </w:rPr>
-      </w:pPr>
-      <w:bookmarkStart w:id="0" w:name="_GoBack"/>
-      <w:bookmarkEnd w:id="0"/>
-    </w:p>
-    <w:p>
-      <w:pPr>
-        <w:pStyle w:val="Listeavsnitt"/>
-        <w:numPr>
-          <w:ilvl w:val="0"/>
-          <w:numId w:val="3"/>
-        </w:numPr>
-        <w:rPr>
-          <w:lang w:val="en-GB"/>
-        </w:rPr>
-      </w:pPr>
-      <w:r>
-        <w:rPr>
-          <w:lang w:val="en-GB"/>
-        </w:rPr>
-        <w:t xml:space="preserve">Question: How long did it take the program to find it? </w:t>
-      </w:r>
-    </w:p>
-    <w:p>
-      <w:pPr>
-        <w:pStyle w:val="Listeavsnitt"/>
-        <w:rPr>
-          <w:lang w:val="en-GB"/>
-        </w:rPr>
-      </w:pPr>
-      <w:r>
-        <w:rPr>
-          <w:lang w:val="en-GB"/>
-        </w:rPr>
-        <w:t>Answer: The code used about 47.5s when finding optimal route for 10 cities</w:t>
-      </w:r>
-    </w:p>
-    <w:p>
-      <w:pPr>
-        <w:pStyle w:val="Listeavsnitt"/>
-        <w:rPr>
           <w:lang w:val="en-GB"/>
         </w:rPr>
       </w:pPr>
@@ -4423,6 +4381,58 @@
         <w:rPr>
           <w:lang w:val="en-GB"/>
         </w:rPr>
+        <w:t xml:space="preserve">Question: How long did it take the program to find it? </w:t>
+      </w:r>
+    </w:p>
+    <w:p>
+      <w:pPr>
+        <w:pStyle w:val="Listeavsnitt"/>
+        <w:rPr>
+          <w:lang w:val="en-GB"/>
+        </w:rPr>
+      </w:pPr>
+      <w:r>
+        <w:rPr>
+          <w:lang w:val="en-GB"/>
+        </w:rPr>
+        <w:t xml:space="preserve">Answer: The code used about </w:t>
+      </w:r>
+      <w:r>
+        <w:rPr>
+          <w:lang w:val="en-GB"/>
+        </w:rPr>
+        <w:t>3.7</w:t>
+      </w:r>
+      <w:r>
+        <w:rPr>
+          <w:lang w:val="en-GB"/>
+        </w:rPr>
+        <w:t>s when finding optimal route for 10 cities</w:t>
+      </w:r>
+    </w:p>
+    <w:p>
+      <w:pPr>
+        <w:pStyle w:val="Listeavsnitt"/>
+        <w:rPr>
+          <w:lang w:val="en-GB"/>
+        </w:rPr>
+      </w:pPr>
+    </w:p>
+    <w:p>
+      <w:pPr>
+        <w:pStyle w:val="Listeavsnitt"/>
+        <w:numPr>
+          <w:ilvl w:val="0"/>
+          <w:numId w:val="3"/>
+        </w:numPr>
+        <w:rPr>
+          <w:lang w:val="en-GB"/>
+        </w:rPr>
+      </w:pPr>
+      <w:r>
+        <w:rPr>
+          <w:lang w:val="en-GB"/>
+        </w:rPr>
         <w:t>Q</w:t>
       </w:r>
       <w:r>
@@ -4461,12 +4471,648 @@
         <w:rPr>
           <w:lang w:val="en-GB"/>
         </w:rPr>
-        <w:t>Answer: When testing for 6 cities it yielded:</w:t>
+        <w:t xml:space="preserve">Since it does not matter what the starting point is </w:t>
+      </w:r>
+      <w:proofErr w:type="gramStart"/>
+      <w:r>
+        <w:rPr>
+          <w:lang w:val="en-GB"/>
+        </w:rPr>
+        <w:t>as long as</w:t>
+      </w:r>
+      <w:proofErr w:type="gramEnd"/>
+      <w:r>
+        <w:rPr>
+          <w:lang w:val="en-GB"/>
+        </w:rPr>
+        <w:t xml:space="preserve"> the sequence of </w:t>
+      </w:r>
+      <w:r>
+        <w:rPr>
+          <w:lang w:val="en-GB"/>
+        </w:rPr>
+        <w:t xml:space="preserve">cities is the same. One can therefore do </w:t>
+      </w:r>
+      <m:oMath>
+        <m:d>
+          <m:dPr>
+            <m:ctrlPr>
+              <w:rPr>
+                <w:rFonts w:ascii="Cambria Math" w:hAnsi="Cambria Math"/>
+                <w:i/>
+                <w:lang w:val="en-GB"/>
+              </w:rPr>
+            </m:ctrlPr>
+          </m:dPr>
+          <m:e>
+            <m:r>
+              <w:rPr>
+                <w:rFonts w:ascii="Cambria Math" w:hAnsi="Cambria Math"/>
+                <w:lang w:val="en-GB"/>
+              </w:rPr>
+              <m:t>n-1</m:t>
+            </m:r>
+          </m:e>
+        </m:d>
+        <m:r>
+          <w:rPr>
+            <w:rFonts w:ascii="Cambria Math" w:hAnsi="Cambria Math"/>
+            <w:lang w:val="en-GB"/>
+          </w:rPr>
+          <m:t>!</m:t>
+        </m:r>
+      </m:oMath>
+      <w:r>
+        <w:rPr>
+          <w:rFonts w:eastAsiaTheme="minorEastAsia"/>
+          <w:lang w:val="en-GB"/>
+        </w:rPr>
+        <w:t xml:space="preserve"> </w:t>
+      </w:r>
+      <w:r>
+        <w:rPr>
+          <w:lang w:val="en-GB"/>
+        </w:rPr>
+        <w:t>permutations</w:t>
       </w:r>
     </w:p>
+    <w:tbl>
+      <w:tblPr>
+        <w:tblStyle w:val="Tabellrutenett"/>
+        <w:tblW w:w="0" w:type="auto"/>
+        <w:tblLook w:val="04A0" w:firstRow="1" w:lastRow="0" w:firstColumn="1" w:lastColumn="0" w:noHBand="0" w:noVBand="1"/>
+      </w:tblPr>
+      <w:tblGrid>
+        <w:gridCol w:w="2377"/>
+        <w:gridCol w:w="2387"/>
+        <w:gridCol w:w="2149"/>
+        <w:gridCol w:w="2149"/>
+      </w:tblGrid>
+      <w:tr>
+        <w:tc>
+          <w:tcPr>
+            <w:tcW w:w="2377" w:type="dxa"/>
+          </w:tcPr>
+          <w:p>
+            <w:pPr>
+              <w:rPr>
+                <w:lang w:val="en-GB"/>
+              </w:rPr>
+            </w:pPr>
+            <w:r>
+              <w:rPr>
+                <w:lang w:val="en-GB"/>
+              </w:rPr>
+              <w:t>Number of cities</w:t>
+            </w:r>
+          </w:p>
+        </w:tc>
+        <w:tc>
+          <w:tcPr>
+            <w:tcW w:w="2387" w:type="dxa"/>
+          </w:tcPr>
+          <w:p>
+            <w:pPr>
+              <w:rPr>
+                <w:lang w:val="en-GB"/>
+              </w:rPr>
+            </w:pPr>
+            <w:r>
+              <w:rPr>
+                <w:lang w:val="en-GB"/>
+              </w:rPr>
+              <w:t>Distance</w:t>
+            </w:r>
+            <w:r>
+              <w:rPr>
+                <w:lang w:val="en-GB"/>
+              </w:rPr>
+              <w:t>(km)</w:t>
+            </w:r>
+          </w:p>
+        </w:tc>
+        <w:tc>
+          <w:tcPr>
+            <w:tcW w:w="2149" w:type="dxa"/>
+          </w:tcPr>
+          <w:p>
+            <w:pPr>
+              <w:rPr>
+                <w:lang w:val="en-GB"/>
+              </w:rPr>
+            </w:pPr>
+            <w:r>
+              <w:rPr>
+                <w:lang w:val="en-GB"/>
+              </w:rPr>
+              <w:t>Time</w:t>
+            </w:r>
+            <w:r>
+              <w:rPr>
+                <w:lang w:val="en-GB"/>
+              </w:rPr>
+              <w:t>(s)</w:t>
+            </w:r>
+          </w:p>
+        </w:tc>
+        <w:tc>
+          <w:tcPr>
+            <w:tcW w:w="2149" w:type="dxa"/>
+          </w:tcPr>
+          <w:p>
+            <w:pPr>
+              <w:rPr>
+                <w:lang w:val="en-GB"/>
+              </w:rPr>
+            </w:pPr>
+            <w:r>
+              <w:rPr>
+                <w:lang w:val="en-GB"/>
+              </w:rPr>
+              <w:t>Permutations</w:t>
+            </w:r>
+          </w:p>
+        </w:tc>
+      </w:tr>
+      <w:tr>
+        <w:tc>
+          <w:tcPr>
+            <w:tcW w:w="2377" w:type="dxa"/>
+          </w:tcPr>
+          <w:p>
+            <w:pPr>
+              <w:jc w:val="center"/>
+              <w:rPr>
+                <w:lang w:val="en-GB"/>
+              </w:rPr>
+            </w:pPr>
+            <w:r>
+              <w:rPr>
+                <w:lang w:val="en-GB"/>
+              </w:rPr>
+              <w:t>6</w:t>
+            </w:r>
+          </w:p>
+        </w:tc>
+        <w:tc>
+          <w:tcPr>
+            <w:tcW w:w="2387" w:type="dxa"/>
+          </w:tcPr>
+          <w:p>
+            <w:pPr>
+              <w:rPr>
+                <w:lang w:val="en-GB"/>
+              </w:rPr>
+            </w:pPr>
+            <w:r>
+              <w:rPr>
+                <w:lang w:val="en-GB"/>
+              </w:rPr>
+              <w:t>5018</w:t>
+            </w:r>
+            <w:r>
+              <w:rPr>
+                <w:lang w:val="en-GB"/>
+              </w:rPr>
+              <w:t>.</w:t>
+            </w:r>
+            <w:r>
+              <w:rPr>
+                <w:lang w:val="en-GB"/>
+              </w:rPr>
+              <w:t>81</w:t>
+            </w:r>
+          </w:p>
+        </w:tc>
+        <w:tc>
+          <w:tcPr>
+            <w:tcW w:w="2149" w:type="dxa"/>
+          </w:tcPr>
+          <w:p>
+            <w:pPr>
+              <w:rPr>
+                <w:lang w:val="en-GB"/>
+              </w:rPr>
+            </w:pPr>
+            <w:r>
+              <w:rPr>
+                <w:lang w:val="en-GB"/>
+              </w:rPr>
+              <w:t>0.00203</w:t>
+            </w:r>
+          </w:p>
+        </w:tc>
+        <w:tc>
+          <w:tcPr>
+            <w:tcW w:w="2149" w:type="dxa"/>
+          </w:tcPr>
+          <w:p>
+            <w:pPr>
+              <w:rPr>
+                <w:lang w:val="en-GB"/>
+              </w:rPr>
+            </w:pPr>
+            <w:r>
+              <w:rPr>
+                <w:lang w:val="en-GB"/>
+              </w:rPr>
+              <w:t>120</w:t>
+            </w:r>
+          </w:p>
+        </w:tc>
+      </w:tr>
+      <w:tr>
+        <w:tc>
+          <w:tcPr>
+            <w:tcW w:w="2377" w:type="dxa"/>
+          </w:tcPr>
+          <w:p>
+            <w:pPr>
+              <w:jc w:val="center"/>
+              <w:rPr>
+                <w:lang w:val="en-GB"/>
+              </w:rPr>
+            </w:pPr>
+            <w:r>
+              <w:rPr>
+                <w:lang w:val="en-GB"/>
+              </w:rPr>
+              <w:t>7</w:t>
+            </w:r>
+          </w:p>
+        </w:tc>
+        <w:tc>
+          <w:tcPr>
+            <w:tcW w:w="2387" w:type="dxa"/>
+          </w:tcPr>
+          <w:p>
+            <w:pPr>
+              <w:rPr>
+                <w:lang w:val="en-GB"/>
+              </w:rPr>
+            </w:pPr>
+            <w:r>
+              <w:rPr>
+                <w:lang w:val="en-GB"/>
+              </w:rPr>
+              <w:t>5487</w:t>
+            </w:r>
+            <w:r>
+              <w:rPr>
+                <w:lang w:val="en-GB"/>
+              </w:rPr>
+              <w:t>.</w:t>
+            </w:r>
+            <w:r>
+              <w:rPr>
+                <w:lang w:val="en-GB"/>
+              </w:rPr>
+              <w:t>89</w:t>
+            </w:r>
+          </w:p>
+        </w:tc>
+        <w:tc>
+          <w:tcPr>
+            <w:tcW w:w="2149" w:type="dxa"/>
+          </w:tcPr>
+          <w:p>
+            <w:pPr>
+              <w:rPr>
+                <w:lang w:val="en-GB"/>
+              </w:rPr>
+            </w:pPr>
+            <w:r>
+              <w:rPr>
+                <w:lang w:val="en-GB"/>
+              </w:rPr>
+              <w:t>0.00697</w:t>
+            </w:r>
+          </w:p>
+        </w:tc>
+        <w:tc>
+          <w:tcPr>
+            <w:tcW w:w="2149" w:type="dxa"/>
+          </w:tcPr>
+          <w:p>
+            <w:pPr>
+              <w:rPr>
+                <w:lang w:val="en-GB"/>
+              </w:rPr>
+            </w:pPr>
+            <w:r>
+              <w:rPr>
+                <w:lang w:val="en-GB"/>
+              </w:rPr>
+              <w:t>720</w:t>
+            </w:r>
+          </w:p>
+        </w:tc>
+      </w:tr>
+      <w:tr>
+        <w:tc>
+          <w:tcPr>
+            <w:tcW w:w="2377" w:type="dxa"/>
+          </w:tcPr>
+          <w:p>
+            <w:pPr>
+              <w:jc w:val="center"/>
+              <w:rPr>
+                <w:lang w:val="en-GB"/>
+              </w:rPr>
+            </w:pPr>
+            <w:r>
+              <w:rPr>
+                <w:lang w:val="en-GB"/>
+              </w:rPr>
+              <w:t>8</w:t>
+            </w:r>
+          </w:p>
+        </w:tc>
+        <w:tc>
+          <w:tcPr>
+            <w:tcW w:w="2387" w:type="dxa"/>
+          </w:tcPr>
+          <w:p>
+            <w:pPr>
+              <w:rPr>
+                <w:lang w:val="en-GB"/>
+              </w:rPr>
+            </w:pPr>
+            <w:r>
+              <w:rPr>
+                <w:lang w:val="en-GB"/>
+              </w:rPr>
+              <w:t>6667.49</w:t>
+            </w:r>
+          </w:p>
+        </w:tc>
+        <w:tc>
+          <w:tcPr>
+            <w:tcW w:w="2149" w:type="dxa"/>
+          </w:tcPr>
+          <w:p>
+            <w:pPr>
+              <w:rPr>
+                <w:lang w:val="en-GB"/>
+              </w:rPr>
+            </w:pPr>
+            <w:r>
+              <w:rPr>
+                <w:lang w:val="en-GB"/>
+              </w:rPr>
+              <w:t>0.04188</w:t>
+            </w:r>
+          </w:p>
+        </w:tc>
+        <w:tc>
+          <w:tcPr>
+            <w:tcW w:w="2149" w:type="dxa"/>
+          </w:tcPr>
+          <w:p>
+            <w:pPr>
+              <w:rPr>
+                <w:lang w:val="en-GB"/>
+              </w:rPr>
+            </w:pPr>
+            <w:r>
+              <w:rPr>
+                <w:lang w:val="en-GB"/>
+              </w:rPr>
+              <w:t>5040</w:t>
+            </w:r>
+          </w:p>
+        </w:tc>
+      </w:tr>
+      <w:tr>
+        <w:tc>
+          <w:tcPr>
+            <w:tcW w:w="2377" w:type="dxa"/>
+          </w:tcPr>
+          <w:p>
+            <w:pPr>
+              <w:jc w:val="center"/>
+              <w:rPr>
+                <w:lang w:val="en-GB"/>
+              </w:rPr>
+            </w:pPr>
+            <w:r>
+              <w:rPr>
+                <w:lang w:val="en-GB"/>
+              </w:rPr>
+              <w:t>9</w:t>
+            </w:r>
+          </w:p>
+        </w:tc>
+        <w:tc>
+          <w:tcPr>
+            <w:tcW w:w="2387" w:type="dxa"/>
+          </w:tcPr>
+          <w:p>
+            <w:pPr>
+              <w:rPr>
+                <w:lang w:val="en-GB"/>
+              </w:rPr>
+            </w:pPr>
+            <w:r>
+              <w:rPr>
+                <w:lang w:val="en-GB"/>
+              </w:rPr>
+              <w:t>6678.55</w:t>
+            </w:r>
+          </w:p>
+        </w:tc>
+        <w:tc>
+          <w:tcPr>
+            <w:tcW w:w="2149" w:type="dxa"/>
+          </w:tcPr>
+          <w:p>
+            <w:pPr>
+              <w:rPr>
+                <w:lang w:val="en-GB"/>
+              </w:rPr>
+            </w:pPr>
+            <w:r>
+              <w:rPr>
+                <w:lang w:val="en-GB"/>
+              </w:rPr>
+              <w:t>0.36299</w:t>
+            </w:r>
+          </w:p>
+        </w:tc>
+        <w:tc>
+          <w:tcPr>
+            <w:tcW w:w="2149" w:type="dxa"/>
+          </w:tcPr>
+          <w:p>
+            <w:pPr>
+              <w:rPr>
+                <w:lang w:val="en-GB"/>
+              </w:rPr>
+            </w:pPr>
+            <w:r>
+              <w:rPr>
+                <w:lang w:val="en-GB"/>
+              </w:rPr>
+              <w:t>40320</w:t>
+            </w:r>
+          </w:p>
+        </w:tc>
+      </w:tr>
+      <w:tr>
+        <w:tc>
+          <w:tcPr>
+            <w:tcW w:w="2377" w:type="dxa"/>
+          </w:tcPr>
+          <w:p>
+            <w:pPr>
+              <w:jc w:val="center"/>
+              <w:rPr>
+                <w:lang w:val="en-GB"/>
+              </w:rPr>
+            </w:pPr>
+            <w:r>
+              <w:rPr>
+                <w:lang w:val="en-GB"/>
+              </w:rPr>
+              <w:t>10</w:t>
+            </w:r>
+          </w:p>
+        </w:tc>
+        <w:tc>
+          <w:tcPr>
+            <w:tcW w:w="2387" w:type="dxa"/>
+          </w:tcPr>
+          <w:p>
+            <w:pPr>
+              <w:rPr>
+                <w:lang w:val="en-GB"/>
+              </w:rPr>
+            </w:pPr>
+            <w:r>
+              <w:rPr>
+                <w:lang w:val="en-GB"/>
+              </w:rPr>
+              <w:t>7486.31</w:t>
+            </w:r>
+          </w:p>
+        </w:tc>
+        <w:tc>
+          <w:tcPr>
+            <w:tcW w:w="2149" w:type="dxa"/>
+          </w:tcPr>
+          <w:p>
+            <w:pPr>
+              <w:rPr>
+                <w:lang w:val="en-GB"/>
+              </w:rPr>
+            </w:pPr>
+            <w:r>
+              <w:rPr>
+                <w:lang w:val="en-GB"/>
+              </w:rPr>
+              <w:t>3.54444</w:t>
+            </w:r>
+          </w:p>
+        </w:tc>
+        <w:tc>
+          <w:tcPr>
+            <w:tcW w:w="2149" w:type="dxa"/>
+          </w:tcPr>
+          <w:p>
+            <w:pPr>
+              <w:rPr>
+                <w:lang w:val="en-GB"/>
+              </w:rPr>
+            </w:pPr>
+            <w:r>
+              <w:rPr>
+                <w:lang w:val="en-GB"/>
+              </w:rPr>
+              <w:t>362880</w:t>
+            </w:r>
+          </w:p>
+        </w:tc>
+      </w:tr>
+      <w:tr>
+        <w:tc>
+          <w:tcPr>
+            <w:tcW w:w="2377" w:type="dxa"/>
+          </w:tcPr>
+          <w:p>
+            <w:pPr>
+              <w:jc w:val="center"/>
+              <w:rPr>
+                <w:lang w:val="en-GB"/>
+              </w:rPr>
+            </w:pPr>
+            <w:r>
+              <w:rPr>
+                <w:lang w:val="en-GB"/>
+              </w:rPr>
+              <w:t>11</w:t>
+            </w:r>
+          </w:p>
+        </w:tc>
+        <w:tc>
+          <w:tcPr>
+            <w:tcW w:w="2387" w:type="dxa"/>
+          </w:tcPr>
+          <w:p>
+            <w:pPr>
+              <w:rPr>
+                <w:lang w:val="en-GB"/>
+              </w:rPr>
+            </w:pPr>
+            <w:r>
+              <w:rPr>
+                <w:lang w:val="en-GB"/>
+              </w:rPr>
+              <w:t>8339.36</w:t>
+            </w:r>
+          </w:p>
+        </w:tc>
+        <w:tc>
+          <w:tcPr>
+            <w:tcW w:w="2149" w:type="dxa"/>
+          </w:tcPr>
+          <w:p>
+            <w:pPr>
+              <w:rPr>
+                <w:lang w:val="en-GB"/>
+              </w:rPr>
+            </w:pPr>
+            <w:r>
+              <w:rPr>
+                <w:lang w:val="en-GB"/>
+              </w:rPr>
+              <w:t>39.1216</w:t>
+            </w:r>
+            <w:bookmarkStart w:id="0" w:name="_GoBack"/>
+            <w:bookmarkEnd w:id="0"/>
+          </w:p>
+        </w:tc>
+        <w:tc>
+          <w:tcPr>
+            <w:tcW w:w="2149" w:type="dxa"/>
+          </w:tcPr>
+          <w:p>
+            <w:pPr>
+              <w:rPr>
+                <w:lang w:val="en-GB"/>
+              </w:rPr>
+            </w:pPr>
+            <w:r>
+              <w:rPr>
+                <w:lang w:val="en-GB"/>
+              </w:rPr>
+              <w:t>3628800</w:t>
+            </w:r>
+          </w:p>
+        </w:tc>
+      </w:tr>
+    </w:tbl>
     <w:p>
       <w:pPr>
-        <w:pStyle w:val="Listeavsnitt"/>
         <w:rPr>
           <w:lang w:val="en-GB"/>
         </w:rPr>
@@ -4476,55 +5122,56 @@
       <w:pPr>
         <w:pStyle w:val="Listeavsnitt"/>
         <w:rPr>
-          <w:i/>
           <w:lang w:val="en-GB"/>
         </w:rPr>
       </w:pPr>
       <w:r>
         <w:rPr>
-          <w:i/>
-          <w:lang w:val="en-GB"/>
-        </w:rPr>
-        <w:t>The shortest route using exhaustive search:</w:t>
+          <w:lang w:val="en-GB"/>
+        </w:rPr>
+        <w:t xml:space="preserve">Time = </w:t>
       </w:r>
+      <w:proofErr w:type="spellStart"/>
+      <w:r>
+        <w:rPr>
+          <w:lang w:val="en-GB"/>
+        </w:rPr>
+        <w:t>sek</w:t>
+      </w:r>
+      <w:proofErr w:type="spellEnd"/>
+      <w:r>
+        <w:rPr>
+          <w:lang w:val="en-GB"/>
+        </w:rPr>
+        <w:t>/perm *</w:t>
+      </w:r>
+      <w:proofErr w:type="spellStart"/>
+      <w:r>
+        <w:rPr>
+          <w:lang w:val="en-GB"/>
+        </w:rPr>
+        <w:t>antall</w:t>
+      </w:r>
+      <w:proofErr w:type="spellEnd"/>
+      <w:r>
+        <w:rPr>
+          <w:lang w:val="en-GB"/>
+        </w:rPr>
+        <w:t xml:space="preserve"> </w:t>
+      </w:r>
+      <w:proofErr w:type="spellStart"/>
+      <w:r>
+        <w:rPr>
+          <w:lang w:val="en-GB"/>
+        </w:rPr>
+        <w:t>permuteringer</w:t>
+      </w:r>
+      <w:proofErr w:type="spellEnd"/>
     </w:p>
     <w:p>
       <w:pPr>
         <w:pStyle w:val="Listeavsnitt"/>
         <w:rPr>
-          <w:i/>
-          <w:lang w:val="en-GB"/>
-        </w:rPr>
-      </w:pPr>
-      <w:r>
-        <w:rPr>
-          <w:i/>
-          <w:lang w:val="en-GB"/>
-        </w:rPr>
-        <w:t xml:space="preserve">Barcelona Brussels Berlin Budapest Belgrade Bucharest </w:t>
-      </w:r>
-    </w:p>
-    <w:p>
-      <w:pPr>
-        <w:pStyle w:val="Listeavsnitt"/>
-        <w:rPr>
-          <w:i/>
-          <w:lang w:val="en-GB"/>
-        </w:rPr>
-      </w:pPr>
-      <w:r>
-        <w:rPr>
-          <w:i/>
-          <w:lang w:val="en-GB"/>
-        </w:rPr>
-        <w:t>The total distance is 3167.32km</w:t>
-      </w:r>
-    </w:p>
-    <w:p>
-      <w:pPr>
-        <w:pStyle w:val="Listeavsnitt"/>
-        <w:rPr>
-          <w:i/>
           <w:lang w:val="en-GB"/>
         </w:rPr>
       </w:pPr>
@@ -4533,103 +5180,50 @@
       <w:pPr>
         <w:pStyle w:val="Listeavsnitt"/>
         <w:rPr>
-          <w:i/>
           <w:lang w:val="en-GB"/>
         </w:rPr>
       </w:pPr>
+      <w:proofErr w:type="spellStart"/>
       <w:r>
         <w:rPr>
-          <w:i/>
-          <w:lang w:val="en-GB"/>
-        </w:rPr>
-        <w:t>Code execution: 0.005983829498291016s</w:t>
+          <w:lang w:val="en-GB"/>
+        </w:rPr>
+        <w:t>Sek</w:t>
+      </w:r>
+      <w:proofErr w:type="spellEnd"/>
+      <w:r>
+        <w:rPr>
+          <w:lang w:val="en-GB"/>
+        </w:rPr>
+        <w:t>/</w:t>
+      </w:r>
+      <w:proofErr w:type="spellStart"/>
+      <w:r>
+        <w:rPr>
+          <w:lang w:val="en-GB"/>
+        </w:rPr>
+        <w:t>permut</w:t>
+      </w:r>
+      <w:proofErr w:type="spellEnd"/>
+      <w:r>
+        <w:rPr>
+          <w:lang w:val="en-GB"/>
+        </w:rPr>
+        <w:t xml:space="preserve"> * 24!</w:t>
+      </w:r>
+      <w:r>
+        <w:rPr>
+          <w:lang w:val="en-GB"/>
+        </w:rPr>
+        <w:t xml:space="preserve">  </w:t>
       </w:r>
     </w:p>
     <w:p>
       <w:pPr>
-        <w:pStyle w:val="Listeavsnitt"/>
-        <w:rPr>
-          <w:i/>
+        <w:rPr>
           <w:lang w:val="en-GB"/>
         </w:rPr>
       </w:pPr>
-    </w:p>
-    <w:p>
-      <w:pPr>
-        <w:pStyle w:val="Listeavsnitt"/>
-        <w:rPr>
-          <w:lang w:val="en-GB"/>
-        </w:rPr>
-      </w:pPr>
-      <w:r>
-        <w:rPr>
-          <w:lang w:val="en-GB"/>
-        </w:rPr>
-        <w:t>The increase in time from 6 cities to 10 cities is:</w:t>
-      </w:r>
-    </w:p>
-    <w:p>
-      <w:pPr>
-        <w:pStyle w:val="Listeavsnitt"/>
-        <w:rPr>
-          <w:rFonts w:eastAsiaTheme="minorEastAsia"/>
-          <w:lang w:val="en-GB"/>
-        </w:rPr>
-      </w:pPr>
-      <m:oMathPara>
-        <m:oMath>
-          <m:f>
-            <m:fPr>
-              <m:ctrlPr>
-                <w:rPr>
-                  <w:rFonts w:ascii="Cambria Math" w:hAnsi="Cambria Math"/>
-                  <w:i/>
-                  <w:lang w:val="en-GB"/>
-                </w:rPr>
-              </m:ctrlPr>
-            </m:fPr>
-            <m:num>
-              <m:r>
-                <w:rPr>
-                  <w:rFonts w:ascii="Cambria Math" w:hAnsi="Cambria Math"/>
-                  <w:lang w:val="en-GB"/>
-                </w:rPr>
-                <m:t>47s</m:t>
-              </m:r>
-            </m:num>
-            <m:den>
-              <m:r>
-                <w:rPr>
-                  <w:rFonts w:ascii="Cambria Math" w:hAnsi="Cambria Math"/>
-                  <w:lang w:val="en-GB"/>
-                </w:rPr>
-                <m:t>0.005s</m:t>
-              </m:r>
-            </m:den>
-          </m:f>
-          <m:r>
-            <w:rPr>
-              <w:rFonts w:ascii="Cambria Math" w:hAnsi="Cambria Math"/>
-              <w:lang w:val="en-GB"/>
-            </w:rPr>
-            <m:t>=9400%</m:t>
-          </m:r>
-        </m:oMath>
-      </m:oMathPara>
-    </w:p>
-    <w:p>
-      <w:pPr>
-        <w:pStyle w:val="Listeavsnitt"/>
-        <w:rPr>
-          <w:lang w:val="en-GB"/>
-        </w:rPr>
-      </w:pPr>
-      <w:r>
-        <w:rPr>
-          <w:lang w:val="en-GB"/>
-        </w:rPr>
-        <w:t>Which will increase more exponentially</w:t>
-      </w:r>
     </w:p>
     <w:sectPr>
       <w:pgSz w:w="11906" w:h="16838"/>
@@ -5464,6 +6058,25 @@
       <w:color w:val="808080"/>
     </w:rPr>
   </w:style>
+  <w:style w:type="table" w:styleId="Tabellrutenett">
+    <w:name w:val="Table Grid"/>
+    <w:basedOn w:val="Vanligtabell"/>
+    <w:uiPriority w:val="39"/>
+    <w:rsid w:val="00951E1D"/>
+    <w:pPr>
+      <w:spacing w:after="0" w:line="240" w:lineRule="auto"/>
+    </w:pPr>
+    <w:tblPr>
+      <w:tblBorders>
+        <w:top w:val="single" w:sz="4" w:space="0" w:color="auto"/>
+        <w:left w:val="single" w:sz="4" w:space="0" w:color="auto"/>
+        <w:bottom w:val="single" w:sz="4" w:space="0" w:color="auto"/>
+        <w:right w:val="single" w:sz="4" w:space="0" w:color="auto"/>
+        <w:insideH w:val="single" w:sz="4" w:space="0" w:color="auto"/>
+        <w:insideV w:val="single" w:sz="4" w:space="0" w:color="auto"/>
+      </w:tblBorders>
+    </w:tblPr>
+  </w:style>
 </w:styles>
 </file>
 

</xml_diff>

<commit_message>
made an early implementation of hybrid algorithm
</commit_message>
<xml_diff>
--- a/oblig1/TSP - Report.docx
+++ b/oblig1/TSP - Report.docx
@@ -5177,14 +5177,7 @@
                 <w:rFonts w:ascii="Cambria Math" w:hAnsi="Cambria Math"/>
                 <w:lang w:val="en-GB"/>
               </w:rPr>
-              <m:t>3.54</m:t>
-            </m:r>
-            <m:r>
-              <w:rPr>
-                <w:rFonts w:ascii="Cambria Math" w:hAnsi="Cambria Math"/>
-                <w:lang w:val="en-GB"/>
-              </w:rPr>
-              <m:t>s</m:t>
+              <m:t>3.54s</m:t>
             </m:r>
           </m:num>
           <m:den>
@@ -5589,36 +5582,48 @@
     </w:p>
     <w:p>
       <w:pPr>
+        <w:pStyle w:val="Overskrift3"/>
+        <w:rPr>
+          <w:lang w:val="en-GB"/>
+        </w:rPr>
+      </w:pPr>
+      <w:r>
+        <w:rPr>
+          <w:lang w:val="en-GB"/>
+        </w:rPr>
+        <w:t xml:space="preserve">Performing 20 hill climbs on random sequence of 10 cities: </w:t>
+      </w:r>
+    </w:p>
+    <w:p>
+      <w:pPr>
         <w:pStyle w:val="Listeavsnitt"/>
         <w:rPr>
-          <w:b/>
           <w:i/>
           <w:lang w:val="en-GB"/>
         </w:rPr>
       </w:pPr>
       <w:r>
         <w:rPr>
-          <w:b/>
           <w:i/>
           <w:lang w:val="en-GB"/>
         </w:rPr>
-        <w:t xml:space="preserve">Performing 20 hill climbs on random sequence of </w:t>
-      </w:r>
-      <w:r>
-        <w:rPr>
-          <w:b/>
+        <w:t>The shortest route was 7486.31km:</w:t>
+      </w:r>
+    </w:p>
+    <w:p>
+      <w:pPr>
+        <w:pStyle w:val="Listeavsnitt"/>
+        <w:rPr>
           <w:i/>
           <w:lang w:val="en-GB"/>
         </w:rPr>
-        <w:t>10</w:t>
-      </w:r>
-      <w:r>
-        <w:rPr>
-          <w:b/>
+      </w:pPr>
+      <w:r>
+        <w:rPr>
           <w:i/>
           <w:lang w:val="en-GB"/>
         </w:rPr>
-        <w:t xml:space="preserve"> cities: </w:t>
+        <w:t xml:space="preserve">Istanbul -&gt; Belgrade -&gt; Barcelona -&gt; Dublin -&gt; Brussels -&gt; Hamburg -&gt; Copenhagen -&gt; Berlin -&gt; Budapest -&gt; Bucharest -&gt; Istanbul -&gt; </w:t>
       </w:r>
     </w:p>
     <w:p>
@@ -5629,12 +5634,21 @@
           <w:lang w:val="en-GB"/>
         </w:rPr>
       </w:pPr>
-      <w:r>
+    </w:p>
+    <w:p>
+      <w:pPr>
+        <w:pStyle w:val="Listeavsnitt"/>
         <w:rPr>
           <w:i/>
           <w:lang w:val="en-GB"/>
         </w:rPr>
-        <w:t>The shortest route was 7486.31km:</w:t>
+      </w:pPr>
+      <w:r>
+        <w:rPr>
+          <w:i/>
+          <w:lang w:val="en-GB"/>
+        </w:rPr>
+        <w:t>The longest route was 9410.61km:</w:t>
       </w:r>
     </w:p>
     <w:p>
@@ -5650,7 +5664,7 @@
           <w:i/>
           <w:lang w:val="en-GB"/>
         </w:rPr>
-        <w:t xml:space="preserve">Istanbul -&gt; Belgrade -&gt; Barcelona -&gt; Dublin -&gt; Brussels -&gt; Hamburg -&gt; Copenhagen -&gt; Berlin -&gt; Budapest -&gt; Bucharest -&gt; Istanbul -&gt; </w:t>
+        <w:t xml:space="preserve">Belgrade -&gt; Brussels -&gt; Dublin -&gt; Barcelona -&gt; Istanbul -&gt; Bucharest -&gt; Copenhagen -&gt; Hamburg -&gt; Berlin -&gt; Budapest -&gt; Belgrade -&gt; </w:t>
       </w:r>
     </w:p>
     <w:p>
@@ -5675,7 +5689,7 @@
           <w:i/>
           <w:lang w:val="en-GB"/>
         </w:rPr>
-        <w:t>The longest route was 9410.61km:</w:t>
+        <w:t>The mean was:  7998.818500000001</w:t>
       </w:r>
     </w:p>
     <w:p>
@@ -5691,7 +5705,7 @@
           <w:i/>
           <w:lang w:val="en-GB"/>
         </w:rPr>
-        <w:t xml:space="preserve">Belgrade -&gt; Brussels -&gt; Dublin -&gt; Barcelona -&gt; Istanbul -&gt; Bucharest -&gt; Copenhagen -&gt; Hamburg -&gt; Berlin -&gt; Budapest -&gt; Belgrade -&gt; </w:t>
+        <w:t>The standard deviation was:  549.2403150215758</w:t>
       </w:r>
     </w:p>
     <w:p>
@@ -5716,7 +5730,7 @@
           <w:i/>
           <w:lang w:val="en-GB"/>
         </w:rPr>
-        <w:t>The mean was:  7998.818500000001</w:t>
+        <w:t>Code execution: 0.31919145584106445s</w:t>
       </w:r>
     </w:p>
     <w:p>
@@ -5727,12 +5741,35 @@
           <w:lang w:val="en-GB"/>
         </w:rPr>
       </w:pPr>
-      <w:r>
+    </w:p>
+    <w:p>
+      <w:pPr>
+        <w:pStyle w:val="Overskrift3"/>
+        <w:rPr>
+          <w:lang w:val="en-GB"/>
+        </w:rPr>
+      </w:pPr>
+      <w:r>
+        <w:rPr>
+          <w:lang w:val="en-GB"/>
+        </w:rPr>
+        <w:t xml:space="preserve">Performing 20 hill climbs on random sequence of 24 cities: </w:t>
+      </w:r>
+    </w:p>
+    <w:p>
+      <w:pPr>
+        <w:pStyle w:val="Listeavsnitt"/>
         <w:rPr>
           <w:i/>
           <w:lang w:val="en-GB"/>
         </w:rPr>
-        <w:t>The standard deviation was:  549.2403150215758</w:t>
+      </w:pPr>
+      <w:r>
+        <w:rPr>
+          <w:i/>
+          <w:lang w:val="en-GB"/>
+        </w:rPr>
+        <w:t>The shortest route was 13483.66km:</w:t>
       </w:r>
     </w:p>
     <w:p>
@@ -5743,6 +5780,13 @@
           <w:lang w:val="en-GB"/>
         </w:rPr>
       </w:pPr>
+      <w:r>
+        <w:rPr>
+          <w:i/>
+          <w:lang w:val="en-GB"/>
+        </w:rPr>
+        <w:t xml:space="preserve">Barcelona -&gt; Madrid -&gt; Dublin -&gt; London -&gt; Brussels -&gt; Paris -&gt; Milan -&gt; Munich -&gt; Prague -&gt; Vienna -&gt; Budapest -&gt; Belgrade -&gt; Sofia -&gt; Istanbul -&gt; Bucharest -&gt; Warsaw -&gt; Berlin -&gt; Hamburg -&gt; Copenhagen -&gt; Stockholm -&gt; Saint Petersburg -&gt; Moscow -&gt; Kiev -&gt; Rome -&gt; Barcelona -&gt; </w:t>
+      </w:r>
     </w:p>
     <w:p>
       <w:pPr>
@@ -5752,12 +5796,21 @@
           <w:lang w:val="en-GB"/>
         </w:rPr>
       </w:pPr>
-      <w:r>
+    </w:p>
+    <w:p>
+      <w:pPr>
+        <w:pStyle w:val="Listeavsnitt"/>
         <w:rPr>
           <w:i/>
           <w:lang w:val="en-GB"/>
         </w:rPr>
-        <w:t>Code execution: 0.31919145584106445s</w:t>
+      </w:pPr>
+      <w:r>
+        <w:rPr>
+          <w:i/>
+          <w:lang w:val="en-GB"/>
+        </w:rPr>
+        <w:t>The longest route was 17955.05km:</w:t>
       </w:r>
     </w:p>
     <w:p>
@@ -5768,23 +5821,37 @@
           <w:lang w:val="en-GB"/>
         </w:rPr>
       </w:pPr>
+      <w:r>
+        <w:rPr>
+          <w:i/>
+          <w:lang w:val="en-GB"/>
+        </w:rPr>
+        <w:t xml:space="preserve">Saint Petersburg -&gt; Barcelona -&gt; Madrid -&gt; Paris -&gt; Brussels -&gt; Copenhagen -&gt; Stockholm -&gt; Moscow -&gt; Kiev -&gt; Hamburg -&gt; Dublin -&gt; London -&gt; Berlin -&gt; Prague -&gt; Munich -&gt; Milan -&gt; Rome -&gt; Vienna -&gt; Belgrade -&gt; Sofia -&gt; Istanbul -&gt; Bucharest -&gt; Budapest -&gt; Warsaw -&gt; Saint Petersburg -&gt; </w:t>
+      </w:r>
     </w:p>
     <w:p>
       <w:pPr>
         <w:pStyle w:val="Listeavsnitt"/>
         <w:rPr>
-          <w:b/>
           <w:i/>
           <w:lang w:val="en-GB"/>
         </w:rPr>
       </w:pPr>
-      <w:r>
-        <w:rPr>
-          <w:b/>
+    </w:p>
+    <w:p>
+      <w:pPr>
+        <w:pStyle w:val="Listeavsnitt"/>
+        <w:rPr>
           <w:i/>
           <w:lang w:val="en-GB"/>
         </w:rPr>
-        <w:t xml:space="preserve">Performing 20 hill climbs on random sequence of 24 cities: </w:t>
+      </w:pPr>
+      <w:r>
+        <w:rPr>
+          <w:i/>
+          <w:lang w:val="en-GB"/>
+        </w:rPr>
+        <w:t>The mean was:  15190.461</w:t>
       </w:r>
     </w:p>
     <w:p>
@@ -5800,7 +5867,7 @@
           <w:i/>
           <w:lang w:val="en-GB"/>
         </w:rPr>
-        <w:t>The shortest route was 13483.66km:</w:t>
+        <w:t>The standard deviation was:  1045.0609307640743</w:t>
       </w:r>
     </w:p>
     <w:p>
@@ -5811,130 +5878,22 @@
           <w:lang w:val="en-GB"/>
         </w:rPr>
       </w:pPr>
-      <w:r>
+    </w:p>
+    <w:p>
+      <w:pPr>
+        <w:pStyle w:val="Listeavsnitt"/>
         <w:rPr>
           <w:i/>
           <w:lang w:val="en-GB"/>
         </w:rPr>
-        <w:t xml:space="preserve">Barcelona -&gt; Madrid -&gt; Dublin -&gt; London -&gt; Brussels -&gt; Paris -&gt; Milan -&gt; Munich -&gt; Prague -&gt; Vienna -&gt; Budapest -&gt; Belgrade -&gt; Sofia -&gt; Istanbul -&gt; Bucharest -&gt; Warsaw -&gt; Berlin -&gt; Hamburg -&gt; Copenhagen -&gt; Stockholm -&gt; Saint Petersburg -&gt; Moscow -&gt; Kiev -&gt; Rome -&gt; Barcelona -&gt; </w:t>
-      </w:r>
-    </w:p>
-    <w:p>
-      <w:pPr>
-        <w:pStyle w:val="Listeavsnitt"/>
+      </w:pPr>
+      <w:r>
         <w:rPr>
           <w:i/>
           <w:lang w:val="en-GB"/>
         </w:rPr>
-      </w:pPr>
-    </w:p>
-    <w:p>
-      <w:pPr>
-        <w:pStyle w:val="Listeavsnitt"/>
-        <w:rPr>
-          <w:i/>
-          <w:lang w:val="en-GB"/>
-        </w:rPr>
-      </w:pPr>
-      <w:r>
-        <w:rPr>
-          <w:i/>
-          <w:lang w:val="en-GB"/>
-        </w:rPr>
-        <w:t>The longest route was 17955.05km:</w:t>
-      </w:r>
-    </w:p>
-    <w:p>
-      <w:pPr>
-        <w:pStyle w:val="Listeavsnitt"/>
-        <w:rPr>
-          <w:i/>
-          <w:lang w:val="en-GB"/>
-        </w:rPr>
-      </w:pPr>
-      <w:r>
-        <w:rPr>
-          <w:i/>
-          <w:lang w:val="en-GB"/>
-        </w:rPr>
-        <w:t xml:space="preserve">Saint Petersburg -&gt; Barcelona -&gt; Madrid -&gt; Paris -&gt; Brussels -&gt; Copenhagen -&gt; Stockholm -&gt; Moscow -&gt; Kiev -&gt; Hamburg -&gt; Dublin -&gt; London -&gt; Berlin -&gt; Prague -&gt; Munich -&gt; Milan -&gt; Rome -&gt; Vienna -&gt; Belgrade -&gt; Sofia -&gt; Istanbul -&gt; Bucharest -&gt; Budapest -&gt; Warsaw -&gt; Saint Petersburg -&gt; </w:t>
-      </w:r>
-    </w:p>
-    <w:p>
-      <w:pPr>
-        <w:pStyle w:val="Listeavsnitt"/>
-        <w:rPr>
-          <w:i/>
-          <w:lang w:val="en-GB"/>
-        </w:rPr>
-      </w:pPr>
-    </w:p>
-    <w:p>
-      <w:pPr>
-        <w:pStyle w:val="Listeavsnitt"/>
-        <w:rPr>
-          <w:i/>
-          <w:lang w:val="en-GB"/>
-        </w:rPr>
-      </w:pPr>
-      <w:r>
-        <w:rPr>
-          <w:i/>
-          <w:lang w:val="en-GB"/>
-        </w:rPr>
-        <w:lastRenderedPageBreak/>
-        <w:t>The mean was:  15190.461</w:t>
-      </w:r>
-    </w:p>
-    <w:p>
-      <w:pPr>
-        <w:pStyle w:val="Listeavsnitt"/>
-        <w:rPr>
-          <w:i/>
-          <w:lang w:val="en-GB"/>
-        </w:rPr>
-      </w:pPr>
-      <w:r>
-        <w:rPr>
-          <w:i/>
-          <w:lang w:val="en-GB"/>
-        </w:rPr>
-        <w:t>The standard deviation was:  1045.0609307640743</w:t>
-      </w:r>
-    </w:p>
-    <w:p>
-      <w:pPr>
-        <w:pStyle w:val="Listeavsnitt"/>
-        <w:rPr>
-          <w:i/>
-          <w:lang w:val="en-GB"/>
-        </w:rPr>
-      </w:pPr>
-    </w:p>
-    <w:p>
-      <w:pPr>
-        <w:pStyle w:val="Listeavsnitt"/>
-        <w:rPr>
-          <w:i/>
-          <w:lang w:val="en-GB"/>
-        </w:rPr>
-      </w:pPr>
-      <w:r>
-        <w:rPr>
-          <w:i/>
-          <w:lang w:val="en-GB"/>
-        </w:rPr>
         <w:t>Code execution: 1.2655680179595947s</w:t>
       </w:r>
-    </w:p>
-    <w:p>
-      <w:pPr>
-        <w:pStyle w:val="Listeavsnitt"/>
-        <w:rPr>
-          <w:i/>
-          <w:lang w:val="en-GB"/>
-        </w:rPr>
-      </w:pPr>
     </w:p>
     <w:p>
       <w:pPr>
@@ -6192,7 +6151,19 @@
               <w:rPr>
                 <w:lang w:val="en-GB"/>
               </w:rPr>
-              <w:t xml:space="preserve">On a small selection of </w:t>
+              <w:t>Random swap</w:t>
+            </w:r>
+            <w:r>
+              <w:rPr>
+                <w:lang w:val="en-GB"/>
+              </w:rPr>
+              <w:t xml:space="preserve"> on</w:t>
+            </w:r>
+            <w:r>
+              <w:rPr>
+                <w:lang w:val="en-GB"/>
+              </w:rPr>
+              <w:t xml:space="preserve"> a small selection of </w:t>
             </w:r>
             <w:proofErr w:type="spellStart"/>
             <w:r>
@@ -6244,7 +6215,7 @@
               <w:rPr>
                 <w:lang w:val="en-GB"/>
               </w:rPr>
-              <w:t xml:space="preserve">May or may not use </w:t>
+              <w:t xml:space="preserve">If </w:t>
             </w:r>
             <w:proofErr w:type="spellStart"/>
             <w:r>
@@ -6258,21 +6229,32 @@
               <w:rPr>
                 <w:lang w:val="en-GB"/>
               </w:rPr>
-              <w:t xml:space="preserve">. If </w:t>
-            </w:r>
-            <w:proofErr w:type="spellStart"/>
-            <w:r>
-              <w:rPr>
-                <w:lang w:val="en-GB"/>
-              </w:rPr>
-              <w:t>eliteism</w:t>
-            </w:r>
-            <w:proofErr w:type="spellEnd"/>
-            <w:r>
-              <w:rPr>
-                <w:lang w:val="en-GB"/>
-              </w:rPr>
-              <w:t>, 10% of the best of the population will join the next generation</w:t>
+              <w:t>:</w:t>
+            </w:r>
+            <w:r>
+              <w:rPr>
+                <w:lang w:val="en-GB"/>
+              </w:rPr>
+              <w:t xml:space="preserve"> 10% of the best of the population will join the next generation</w:t>
+            </w:r>
+          </w:p>
+          <w:p>
+            <w:pPr>
+              <w:rPr>
+                <w:lang w:val="en-GB"/>
+              </w:rPr>
+            </w:pPr>
+            <w:r>
+              <w:rPr>
+                <w:lang w:val="en-GB"/>
+              </w:rPr>
+              <w:t>If not: Replace entire pop with offspring</w:t>
+            </w:r>
+            <w:r>
+              <w:rPr>
+                <w:lang w:val="en-GB"/>
+              </w:rPr>
+              <w:t xml:space="preserve"> (Works better so far)</w:t>
             </w:r>
           </w:p>
         </w:tc>
@@ -6284,8 +6266,2474 @@
           <w:lang w:val="en-GB"/>
         </w:rPr>
       </w:pPr>
+    </w:p>
+    <w:p>
+      <w:pPr>
+        <w:pStyle w:val="Overskrift2"/>
+        <w:rPr>
+          <w:lang w:val="en-GB"/>
+        </w:rPr>
+      </w:pPr>
+      <w:r>
+        <w:rPr>
+          <w:lang w:val="en-GB"/>
+        </w:rPr>
+        <w:t>Performing genetic algorithm with three different population sizes</w:t>
+      </w:r>
+      <w:r>
+        <w:rPr>
+          <w:lang w:val="en-GB"/>
+        </w:rPr>
+        <w:t>:</w:t>
+      </w:r>
+    </w:p>
+    <w:p>
+      <w:pPr>
+        <w:rPr>
+          <w:b/>
+          <w:lang w:val="en-GB"/>
+        </w:rPr>
+      </w:pPr>
+      <w:r>
+        <w:rPr>
+          <w:b/>
+          <w:lang w:val="en-GB"/>
+        </w:rPr>
+        <w:t>Tour length: All 24 cities</w:t>
+      </w:r>
+      <w:r>
+        <w:rPr>
+          <w:b/>
+          <w:lang w:val="en-GB"/>
+        </w:rPr>
+        <w:t xml:space="preserve">, </w:t>
+      </w:r>
+      <w:r>
+        <w:rPr>
+          <w:b/>
+          <w:lang w:val="en-GB"/>
+        </w:rPr>
+        <w:t>Best of: 20 runs</w:t>
+      </w:r>
+      <w:r>
+        <w:rPr>
+          <w:b/>
+          <w:lang w:val="en-GB"/>
+        </w:rPr>
+        <w:t xml:space="preserve">, </w:t>
+      </w:r>
+    </w:p>
+    <w:p>
+      <w:pPr>
+        <w:rPr>
+          <w:b/>
+          <w:lang w:val="en-GB"/>
+        </w:rPr>
+      </w:pPr>
+      <w:r>
+        <w:rPr>
+          <w:b/>
+          <w:lang w:val="en-GB"/>
+        </w:rPr>
+        <w:t>With 10% elites</w:t>
+      </w:r>
+    </w:p>
+    <w:tbl>
+      <w:tblPr>
+        <w:tblStyle w:val="Tabellrutenett"/>
+        <w:tblW w:w="0" w:type="auto"/>
+        <w:tblLook w:val="04A0" w:firstRow="1" w:lastRow="0" w:firstColumn="1" w:lastColumn="0" w:noHBand="0" w:noVBand="1"/>
+      </w:tblPr>
+      <w:tblGrid>
+        <w:gridCol w:w="1948"/>
+        <w:gridCol w:w="1829"/>
+        <w:gridCol w:w="1829"/>
+        <w:gridCol w:w="1807"/>
+        <w:gridCol w:w="1649"/>
+      </w:tblGrid>
+      <w:tr>
+        <w:tc>
+          <w:tcPr>
+            <w:tcW w:w="1948" w:type="dxa"/>
+          </w:tcPr>
+          <w:p>
+            <w:pPr>
+              <w:rPr>
+                <w:b/>
+                <w:lang w:val="en-GB"/>
+              </w:rPr>
+            </w:pPr>
+            <w:r>
+              <w:rPr>
+                <w:b/>
+                <w:lang w:val="en-GB"/>
+              </w:rPr>
+              <w:t>Population</w:t>
+            </w:r>
+          </w:p>
+        </w:tc>
+        <w:tc>
+          <w:tcPr>
+            <w:tcW w:w="1829" w:type="dxa"/>
+          </w:tcPr>
+          <w:p>
+            <w:pPr>
+              <w:rPr>
+                <w:b/>
+                <w:lang w:val="en-GB"/>
+              </w:rPr>
+            </w:pPr>
+            <w:r>
+              <w:rPr>
+                <w:b/>
+                <w:lang w:val="en-GB"/>
+              </w:rPr>
+              <w:t>Best fitness(km)</w:t>
+            </w:r>
+          </w:p>
+        </w:tc>
+        <w:tc>
+          <w:tcPr>
+            <w:tcW w:w="1829" w:type="dxa"/>
+          </w:tcPr>
+          <w:p>
+            <w:pPr>
+              <w:rPr>
+                <w:b/>
+                <w:lang w:val="en-GB"/>
+              </w:rPr>
+            </w:pPr>
+            <w:r>
+              <w:rPr>
+                <w:b/>
+                <w:lang w:val="en-GB"/>
+              </w:rPr>
+              <w:t>Worst fitness(km)</w:t>
+            </w:r>
+          </w:p>
+        </w:tc>
+        <w:tc>
+          <w:tcPr>
+            <w:tcW w:w="1807" w:type="dxa"/>
+          </w:tcPr>
+          <w:p>
+            <w:pPr>
+              <w:rPr>
+                <w:b/>
+                <w:lang w:val="en-GB"/>
+              </w:rPr>
+            </w:pPr>
+            <w:r>
+              <w:rPr>
+                <w:b/>
+                <w:lang w:val="en-GB"/>
+              </w:rPr>
+              <w:t>Mean(km)</w:t>
+            </w:r>
+          </w:p>
+        </w:tc>
+        <w:tc>
+          <w:tcPr>
+            <w:tcW w:w="1649" w:type="dxa"/>
+          </w:tcPr>
+          <w:p>
+            <w:pPr>
+              <w:rPr>
+                <w:b/>
+                <w:lang w:val="en-GB"/>
+              </w:rPr>
+            </w:pPr>
+            <w:r>
+              <w:rPr>
+                <w:b/>
+                <w:lang w:val="en-GB"/>
+              </w:rPr>
+              <w:t>Standard deviation(km)</w:t>
+            </w:r>
+          </w:p>
+        </w:tc>
+      </w:tr>
+      <w:tr>
+        <w:tc>
+          <w:tcPr>
+            <w:tcW w:w="1948" w:type="dxa"/>
+          </w:tcPr>
+          <w:p>
+            <w:pPr>
+              <w:rPr>
+                <w:lang w:val="en-GB"/>
+              </w:rPr>
+            </w:pPr>
+            <w:r>
+              <w:rPr>
+                <w:lang w:val="en-GB"/>
+              </w:rPr>
+              <w:t>500</w:t>
+            </w:r>
+          </w:p>
+        </w:tc>
+        <w:tc>
+          <w:tcPr>
+            <w:tcW w:w="1829" w:type="dxa"/>
+          </w:tcPr>
+          <w:p>
+            <w:pPr>
+              <w:rPr>
+                <w:lang w:val="en-GB"/>
+              </w:rPr>
+            </w:pPr>
+            <w:r>
+              <w:rPr>
+                <w:lang w:val="en-GB"/>
+              </w:rPr>
+              <w:t>13814</w:t>
+            </w:r>
+          </w:p>
+        </w:tc>
+        <w:tc>
+          <w:tcPr>
+            <w:tcW w:w="1829" w:type="dxa"/>
+          </w:tcPr>
+          <w:p>
+            <w:pPr>
+              <w:rPr>
+                <w:b/>
+                <w:lang w:val="en-GB"/>
+              </w:rPr>
+            </w:pPr>
+            <w:r>
+              <w:rPr>
+                <w:lang w:val="en-GB"/>
+              </w:rPr>
+              <w:t>17473</w:t>
+            </w:r>
+          </w:p>
+        </w:tc>
+        <w:tc>
+          <w:tcPr>
+            <w:tcW w:w="1807" w:type="dxa"/>
+          </w:tcPr>
+          <w:p>
+            <w:pPr>
+              <w:rPr>
+                <w:lang w:val="en-GB"/>
+              </w:rPr>
+            </w:pPr>
+            <w:r>
+              <w:rPr>
+                <w:lang w:val="en-GB"/>
+              </w:rPr>
+              <w:t>15187</w:t>
+            </w:r>
+          </w:p>
+        </w:tc>
+        <w:tc>
+          <w:tcPr>
+            <w:tcW w:w="1649" w:type="dxa"/>
+          </w:tcPr>
+          <w:p>
+            <w:pPr>
+              <w:rPr>
+                <w:lang w:val="en-GB"/>
+              </w:rPr>
+            </w:pPr>
+            <w:r>
+              <w:rPr>
+                <w:lang w:val="en-GB"/>
+              </w:rPr>
+              <w:t>861</w:t>
+            </w:r>
+          </w:p>
+        </w:tc>
+      </w:tr>
+      <w:tr>
+        <w:tc>
+          <w:tcPr>
+            <w:tcW w:w="1948" w:type="dxa"/>
+          </w:tcPr>
+          <w:p>
+            <w:pPr>
+              <w:rPr>
+                <w:lang w:val="en-GB"/>
+              </w:rPr>
+            </w:pPr>
+            <w:r>
+              <w:rPr>
+                <w:lang w:val="en-GB"/>
+              </w:rPr>
+              <w:t>700</w:t>
+            </w:r>
+          </w:p>
+        </w:tc>
+        <w:tc>
+          <w:tcPr>
+            <w:tcW w:w="1829" w:type="dxa"/>
+          </w:tcPr>
+          <w:p>
+            <w:pPr>
+              <w:tabs>
+                <w:tab w:val="left" w:pos="1356"/>
+              </w:tabs>
+              <w:rPr>
+                <w:lang w:val="en-GB"/>
+              </w:rPr>
+            </w:pPr>
+            <w:r>
+              <w:rPr>
+                <w:lang w:val="en-GB"/>
+              </w:rPr>
+              <w:t>13191</w:t>
+            </w:r>
+          </w:p>
+        </w:tc>
+        <w:tc>
+          <w:tcPr>
+            <w:tcW w:w="1829" w:type="dxa"/>
+          </w:tcPr>
+          <w:p>
+            <w:pPr>
+              <w:rPr>
+                <w:lang w:val="en-GB"/>
+              </w:rPr>
+            </w:pPr>
+            <w:r>
+              <w:rPr>
+                <w:lang w:val="en-GB"/>
+              </w:rPr>
+              <w:t>16679</w:t>
+            </w:r>
+          </w:p>
+        </w:tc>
+        <w:tc>
+          <w:tcPr>
+            <w:tcW w:w="1807" w:type="dxa"/>
+          </w:tcPr>
+          <w:p>
+            <w:pPr>
+              <w:rPr>
+                <w:lang w:val="en-GB"/>
+              </w:rPr>
+            </w:pPr>
+            <w:r>
+              <w:rPr>
+                <w:lang w:val="en-GB"/>
+              </w:rPr>
+              <w:t>15304</w:t>
+            </w:r>
+          </w:p>
+        </w:tc>
+        <w:tc>
+          <w:tcPr>
+            <w:tcW w:w="1649" w:type="dxa"/>
+          </w:tcPr>
+          <w:p>
+            <w:pPr>
+              <w:rPr>
+                <w:lang w:val="en-GB"/>
+              </w:rPr>
+            </w:pPr>
+            <w:r>
+              <w:rPr>
+                <w:lang w:val="en-GB"/>
+              </w:rPr>
+              <w:t>981</w:t>
+            </w:r>
+          </w:p>
+        </w:tc>
+      </w:tr>
+      <w:tr>
+        <w:tc>
+          <w:tcPr>
+            <w:tcW w:w="1948" w:type="dxa"/>
+          </w:tcPr>
+          <w:p>
+            <w:pPr>
+              <w:rPr>
+                <w:lang w:val="en-GB"/>
+              </w:rPr>
+            </w:pPr>
+            <w:r>
+              <w:rPr>
+                <w:lang w:val="en-GB"/>
+              </w:rPr>
+              <w:t>1200</w:t>
+            </w:r>
+          </w:p>
+        </w:tc>
+        <w:tc>
+          <w:tcPr>
+            <w:tcW w:w="1829" w:type="dxa"/>
+          </w:tcPr>
+          <w:p>
+            <w:pPr>
+              <w:rPr>
+                <w:lang w:val="en-GB"/>
+              </w:rPr>
+            </w:pPr>
+            <w:r>
+              <w:rPr>
+                <w:lang w:val="en-GB"/>
+              </w:rPr>
+              <w:t>13358</w:t>
+            </w:r>
+          </w:p>
+        </w:tc>
+        <w:tc>
+          <w:tcPr>
+            <w:tcW w:w="1829" w:type="dxa"/>
+          </w:tcPr>
+          <w:p>
+            <w:pPr>
+              <w:rPr>
+                <w:lang w:val="en-GB"/>
+              </w:rPr>
+            </w:pPr>
+            <w:r>
+              <w:rPr>
+                <w:lang w:val="en-GB"/>
+              </w:rPr>
+              <w:t>15575</w:t>
+            </w:r>
+          </w:p>
+        </w:tc>
+        <w:tc>
+          <w:tcPr>
+            <w:tcW w:w="1807" w:type="dxa"/>
+          </w:tcPr>
+          <w:p>
+            <w:pPr>
+              <w:rPr>
+                <w:lang w:val="en-GB"/>
+              </w:rPr>
+            </w:pPr>
+            <w:r>
+              <w:rPr>
+                <w:lang w:val="en-GB"/>
+              </w:rPr>
+              <w:t>14343</w:t>
+            </w:r>
+          </w:p>
+        </w:tc>
+        <w:tc>
+          <w:tcPr>
+            <w:tcW w:w="1649" w:type="dxa"/>
+          </w:tcPr>
+          <w:p>
+            <w:pPr>
+              <w:rPr>
+                <w:lang w:val="en-GB"/>
+              </w:rPr>
+            </w:pPr>
+            <w:r>
+              <w:rPr>
+                <w:lang w:val="en-GB"/>
+              </w:rPr>
+              <w:t>726</w:t>
+            </w:r>
+          </w:p>
+        </w:tc>
+      </w:tr>
+    </w:tbl>
+    <w:p>
+      <w:pPr>
+        <w:rPr>
+          <w:b/>
+          <w:lang w:val="en-GB"/>
+        </w:rPr>
+      </w:pPr>
+    </w:p>
+    <w:p>
+      <w:pPr>
+        <w:rPr>
+          <w:b/>
+          <w:lang w:val="en-GB"/>
+        </w:rPr>
+      </w:pPr>
+      <w:r>
+        <w:rPr>
+          <w:b/>
+          <w:lang w:val="en-GB"/>
+        </w:rPr>
+        <w:t xml:space="preserve">With </w:t>
+      </w:r>
+      <w:r>
+        <w:rPr>
+          <w:b/>
+          <w:lang w:val="en-GB"/>
+        </w:rPr>
+        <w:t xml:space="preserve">no </w:t>
+      </w:r>
+      <w:r>
+        <w:rPr>
+          <w:b/>
+          <w:lang w:val="en-GB"/>
+        </w:rPr>
+        <w:t>elites</w:t>
+      </w:r>
+    </w:p>
+    <w:tbl>
+      <w:tblPr>
+        <w:tblStyle w:val="Tabellrutenett"/>
+        <w:tblW w:w="0" w:type="auto"/>
+        <w:tblLook w:val="04A0" w:firstRow="1" w:lastRow="0" w:firstColumn="1" w:lastColumn="0" w:noHBand="0" w:noVBand="1"/>
+      </w:tblPr>
+      <w:tblGrid>
+        <w:gridCol w:w="1948"/>
+        <w:gridCol w:w="1829"/>
+        <w:gridCol w:w="1829"/>
+        <w:gridCol w:w="1807"/>
+        <w:gridCol w:w="1649"/>
+      </w:tblGrid>
+      <w:tr>
+        <w:tc>
+          <w:tcPr>
+            <w:tcW w:w="1948" w:type="dxa"/>
+          </w:tcPr>
+          <w:p>
+            <w:pPr>
+              <w:rPr>
+                <w:b/>
+                <w:lang w:val="en-GB"/>
+              </w:rPr>
+            </w:pPr>
+            <w:r>
+              <w:rPr>
+                <w:b/>
+                <w:lang w:val="en-GB"/>
+              </w:rPr>
+              <w:t>Population</w:t>
+            </w:r>
+          </w:p>
+        </w:tc>
+        <w:tc>
+          <w:tcPr>
+            <w:tcW w:w="1829" w:type="dxa"/>
+          </w:tcPr>
+          <w:p>
+            <w:pPr>
+              <w:rPr>
+                <w:b/>
+                <w:lang w:val="en-GB"/>
+              </w:rPr>
+            </w:pPr>
+            <w:r>
+              <w:rPr>
+                <w:b/>
+                <w:lang w:val="en-GB"/>
+              </w:rPr>
+              <w:t>Best fitness(km)</w:t>
+            </w:r>
+          </w:p>
+        </w:tc>
+        <w:tc>
+          <w:tcPr>
+            <w:tcW w:w="1829" w:type="dxa"/>
+          </w:tcPr>
+          <w:p>
+            <w:pPr>
+              <w:rPr>
+                <w:b/>
+                <w:lang w:val="en-GB"/>
+              </w:rPr>
+            </w:pPr>
+            <w:r>
+              <w:rPr>
+                <w:b/>
+                <w:lang w:val="en-GB"/>
+              </w:rPr>
+              <w:t>Worst fitness(km)</w:t>
+            </w:r>
+          </w:p>
+        </w:tc>
+        <w:tc>
+          <w:tcPr>
+            <w:tcW w:w="1807" w:type="dxa"/>
+          </w:tcPr>
+          <w:p>
+            <w:pPr>
+              <w:rPr>
+                <w:b/>
+                <w:lang w:val="en-GB"/>
+              </w:rPr>
+            </w:pPr>
+            <w:r>
+              <w:rPr>
+                <w:b/>
+                <w:lang w:val="en-GB"/>
+              </w:rPr>
+              <w:t>Mean(km)</w:t>
+            </w:r>
+          </w:p>
+        </w:tc>
+        <w:tc>
+          <w:tcPr>
+            <w:tcW w:w="1649" w:type="dxa"/>
+          </w:tcPr>
+          <w:p>
+            <w:pPr>
+              <w:rPr>
+                <w:b/>
+                <w:lang w:val="en-GB"/>
+              </w:rPr>
+            </w:pPr>
+            <w:r>
+              <w:rPr>
+                <w:b/>
+                <w:lang w:val="en-GB"/>
+              </w:rPr>
+              <w:t>Standard deviation(km)</w:t>
+            </w:r>
+          </w:p>
+        </w:tc>
+      </w:tr>
+      <w:tr>
+        <w:tc>
+          <w:tcPr>
+            <w:tcW w:w="1948" w:type="dxa"/>
+          </w:tcPr>
+          <w:p>
+            <w:pPr>
+              <w:rPr>
+                <w:lang w:val="en-GB"/>
+              </w:rPr>
+            </w:pPr>
+            <w:r>
+              <w:rPr>
+                <w:lang w:val="en-GB"/>
+              </w:rPr>
+              <w:t>500</w:t>
+            </w:r>
+          </w:p>
+        </w:tc>
+        <w:tc>
+          <w:tcPr>
+            <w:tcW w:w="1829" w:type="dxa"/>
+          </w:tcPr>
+          <w:p>
+            <w:pPr>
+              <w:rPr>
+                <w:lang w:val="en-GB"/>
+              </w:rPr>
+            </w:pPr>
+            <w:r>
+              <w:rPr>
+                <w:lang w:val="en-GB"/>
+              </w:rPr>
+              <w:t>14132</w:t>
+            </w:r>
+          </w:p>
+        </w:tc>
+        <w:tc>
+          <w:tcPr>
+            <w:tcW w:w="1829" w:type="dxa"/>
+          </w:tcPr>
+          <w:p>
+            <w:pPr>
+              <w:rPr>
+                <w:b/>
+                <w:lang w:val="en-GB"/>
+              </w:rPr>
+            </w:pPr>
+            <w:r>
+              <w:rPr>
+                <w:lang w:val="en-GB"/>
+              </w:rPr>
+              <w:t>18399</w:t>
+            </w:r>
+          </w:p>
+        </w:tc>
+        <w:tc>
+          <w:tcPr>
+            <w:tcW w:w="1807" w:type="dxa"/>
+          </w:tcPr>
+          <w:p>
+            <w:pPr>
+              <w:rPr>
+                <w:lang w:val="en-GB"/>
+              </w:rPr>
+            </w:pPr>
+            <w:r>
+              <w:rPr>
+                <w:lang w:val="en-GB"/>
+              </w:rPr>
+              <w:t>15187</w:t>
+            </w:r>
+          </w:p>
+        </w:tc>
+        <w:tc>
+          <w:tcPr>
+            <w:tcW w:w="1649" w:type="dxa"/>
+          </w:tcPr>
+          <w:p>
+            <w:pPr>
+              <w:rPr>
+                <w:lang w:val="en-GB"/>
+              </w:rPr>
+            </w:pPr>
+            <w:r>
+              <w:rPr>
+                <w:lang w:val="en-GB"/>
+              </w:rPr>
+              <w:t>861</w:t>
+            </w:r>
+          </w:p>
+        </w:tc>
+      </w:tr>
+      <w:tr>
+        <w:tc>
+          <w:tcPr>
+            <w:tcW w:w="1948" w:type="dxa"/>
+          </w:tcPr>
+          <w:p>
+            <w:pPr>
+              <w:rPr>
+                <w:lang w:val="en-GB"/>
+              </w:rPr>
+            </w:pPr>
+            <w:r>
+              <w:rPr>
+                <w:lang w:val="en-GB"/>
+              </w:rPr>
+              <w:t>700</w:t>
+            </w:r>
+          </w:p>
+        </w:tc>
+        <w:tc>
+          <w:tcPr>
+            <w:tcW w:w="1829" w:type="dxa"/>
+          </w:tcPr>
+          <w:p>
+            <w:pPr>
+              <w:tabs>
+                <w:tab w:val="left" w:pos="1356"/>
+              </w:tabs>
+              <w:rPr>
+                <w:lang w:val="en-GB"/>
+              </w:rPr>
+            </w:pPr>
+            <w:r>
+              <w:rPr>
+                <w:lang w:val="en-GB"/>
+              </w:rPr>
+              <w:t>13191</w:t>
+            </w:r>
+          </w:p>
+        </w:tc>
+        <w:tc>
+          <w:tcPr>
+            <w:tcW w:w="1829" w:type="dxa"/>
+          </w:tcPr>
+          <w:p>
+            <w:pPr>
+              <w:rPr>
+                <w:lang w:val="en-GB"/>
+              </w:rPr>
+            </w:pPr>
+            <w:r>
+              <w:rPr>
+                <w:lang w:val="en-GB"/>
+              </w:rPr>
+              <w:t>16679</w:t>
+            </w:r>
+          </w:p>
+        </w:tc>
+        <w:tc>
+          <w:tcPr>
+            <w:tcW w:w="1807" w:type="dxa"/>
+          </w:tcPr>
+          <w:p>
+            <w:pPr>
+              <w:rPr>
+                <w:lang w:val="en-GB"/>
+              </w:rPr>
+            </w:pPr>
+            <w:r>
+              <w:rPr>
+                <w:lang w:val="en-GB"/>
+              </w:rPr>
+              <w:t>15304</w:t>
+            </w:r>
+          </w:p>
+        </w:tc>
+        <w:tc>
+          <w:tcPr>
+            <w:tcW w:w="1649" w:type="dxa"/>
+          </w:tcPr>
+          <w:p>
+            <w:pPr>
+              <w:rPr>
+                <w:lang w:val="en-GB"/>
+              </w:rPr>
+            </w:pPr>
+            <w:r>
+              <w:rPr>
+                <w:lang w:val="en-GB"/>
+              </w:rPr>
+              <w:t>981</w:t>
+            </w:r>
+          </w:p>
+        </w:tc>
+      </w:tr>
+      <w:tr>
+        <w:tc>
+          <w:tcPr>
+            <w:tcW w:w="1948" w:type="dxa"/>
+          </w:tcPr>
+          <w:p>
+            <w:pPr>
+              <w:rPr>
+                <w:lang w:val="en-GB"/>
+              </w:rPr>
+            </w:pPr>
+            <w:r>
+              <w:rPr>
+                <w:lang w:val="en-GB"/>
+              </w:rPr>
+              <w:t>1200</w:t>
+            </w:r>
+          </w:p>
+        </w:tc>
+        <w:tc>
+          <w:tcPr>
+            <w:tcW w:w="1829" w:type="dxa"/>
+          </w:tcPr>
+          <w:p>
+            <w:pPr>
+              <w:rPr>
+                <w:lang w:val="en-GB"/>
+              </w:rPr>
+            </w:pPr>
+            <w:r>
+              <w:rPr>
+                <w:lang w:val="en-GB"/>
+              </w:rPr>
+              <w:t>13358</w:t>
+            </w:r>
+          </w:p>
+        </w:tc>
+        <w:tc>
+          <w:tcPr>
+            <w:tcW w:w="1829" w:type="dxa"/>
+          </w:tcPr>
+          <w:p>
+            <w:pPr>
+              <w:rPr>
+                <w:lang w:val="en-GB"/>
+              </w:rPr>
+            </w:pPr>
+            <w:r>
+              <w:rPr>
+                <w:lang w:val="en-GB"/>
+              </w:rPr>
+              <w:t>15575</w:t>
+            </w:r>
+          </w:p>
+        </w:tc>
+        <w:tc>
+          <w:tcPr>
+            <w:tcW w:w="1807" w:type="dxa"/>
+          </w:tcPr>
+          <w:p>
+            <w:pPr>
+              <w:rPr>
+                <w:lang w:val="en-GB"/>
+              </w:rPr>
+            </w:pPr>
+            <w:r>
+              <w:rPr>
+                <w:lang w:val="en-GB"/>
+              </w:rPr>
+              <w:t>14343</w:t>
+            </w:r>
+          </w:p>
+        </w:tc>
+        <w:tc>
+          <w:tcPr>
+            <w:tcW w:w="1649" w:type="dxa"/>
+          </w:tcPr>
+          <w:p>
+            <w:pPr>
+              <w:rPr>
+                <w:lang w:val="en-GB"/>
+              </w:rPr>
+            </w:pPr>
+            <w:r>
+              <w:rPr>
+                <w:lang w:val="en-GB"/>
+              </w:rPr>
+              <w:t>726</w:t>
+            </w:r>
+          </w:p>
+        </w:tc>
+      </w:tr>
+    </w:tbl>
+    <w:p>
+      <w:pPr>
+        <w:rPr>
+          <w:b/>
+          <w:lang w:val="en-GB"/>
+        </w:rPr>
+      </w:pPr>
+    </w:p>
+    <w:p>
+      <w:pPr>
+        <w:keepNext/>
+        <w:jc w:val="center"/>
+      </w:pPr>
+      <w:r>
+        <w:rPr>
+          <w:b/>
+          <w:noProof/>
+          <w:lang w:val="en-GB"/>
+        </w:rPr>
+        <w:lastRenderedPageBreak/>
+        <w:drawing>
+          <wp:inline distT="0" distB="0" distL="0" distR="0" wp14:anchorId="393C1FAD" wp14:editId="60ED1889">
+            <wp:extent cx="3985260" cy="2938867"/>
+            <wp:effectExtent l="0" t="0" r="0" b="0"/>
+            <wp:docPr id="11" name="Bilde 11"/>
+            <wp:cNvGraphicFramePr>
+              <a:graphicFrameLocks xmlns:a="http://schemas.openxmlformats.org/drawingml/2006/main" noChangeAspect="1"/>
+            </wp:cNvGraphicFramePr>
+            <a:graphic xmlns:a="http://schemas.openxmlformats.org/drawingml/2006/main">
+              <a:graphicData uri="http://schemas.openxmlformats.org/drawingml/2006/picture">
+                <pic:pic xmlns:pic="http://schemas.openxmlformats.org/drawingml/2006/picture">
+                  <pic:nvPicPr>
+                    <pic:cNvPr id="11" name="Figure_1-1.png"/>
+                    <pic:cNvPicPr/>
+                  </pic:nvPicPr>
+                  <pic:blipFill>
+                    <a:blip r:embed="rId6">
+                      <a:extLst>
+                        <a:ext uri="{28A0092B-C50C-407E-A947-70E740481C1C}">
+                          <a14:useLocalDpi xmlns:a14="http://schemas.microsoft.com/office/drawing/2010/main" val="0"/>
+                        </a:ext>
+                      </a:extLst>
+                    </a:blip>
+                    <a:stretch>
+                      <a:fillRect/>
+                    </a:stretch>
+                  </pic:blipFill>
+                  <pic:spPr>
+                    <a:xfrm>
+                      <a:off x="0" y="0"/>
+                      <a:ext cx="4122478" cy="3040056"/>
+                    </a:xfrm>
+                    <a:prstGeom prst="rect">
+                      <a:avLst/>
+                    </a:prstGeom>
+                  </pic:spPr>
+                </pic:pic>
+              </a:graphicData>
+            </a:graphic>
+          </wp:inline>
+        </w:drawing>
+      </w:r>
+    </w:p>
+    <w:p>
+      <w:pPr>
+        <w:pStyle w:val="Bildetekst"/>
+        <w:jc w:val="center"/>
+        <w:rPr>
+          <w:lang w:val="en-GB"/>
+        </w:rPr>
+      </w:pPr>
+      <w:r>
+        <w:rPr>
+          <w:lang w:val="en-GB"/>
+        </w:rPr>
+        <w:t xml:space="preserve">Figure </w:t>
+      </w:r>
+      <w:r>
+        <w:fldChar w:fldCharType="begin"/>
+      </w:r>
+      <w:r>
+        <w:rPr>
+          <w:lang w:val="en-GB"/>
+        </w:rPr>
+        <w:instrText xml:space="preserve"> SEQ Figure \* ARABIC </w:instrText>
+      </w:r>
+      <w:r>
+        <w:fldChar w:fldCharType="separate"/>
+      </w:r>
+      <w:r>
+        <w:rPr>
+          <w:noProof/>
+          <w:lang w:val="en-GB"/>
+        </w:rPr>
+        <w:t>1</w:t>
+      </w:r>
+      <w:r>
+        <w:fldChar w:fldCharType="end"/>
+      </w:r>
+      <w:r>
+        <w:rPr>
+          <w:lang w:val="en-GB"/>
+        </w:rPr>
+        <w:t xml:space="preserve"> Shows the fi</w:t>
+      </w:r>
+      <w:r>
+        <w:rPr>
+          <w:lang w:val="en-GB"/>
+        </w:rPr>
+        <w:t>t</w:t>
+      </w:r>
+      <w:r>
+        <w:rPr>
+          <w:lang w:val="en-GB"/>
+        </w:rPr>
+        <w:t>ness over generations</w:t>
+      </w:r>
+      <w:r>
+        <w:rPr>
+          <w:lang w:val="en-GB"/>
+        </w:rPr>
+        <w:t>. Legend is population size</w:t>
+      </w:r>
+    </w:p>
+    <w:tbl>
+      <w:tblPr>
+        <w:tblStyle w:val="Tabellrutenett"/>
+        <w:tblW w:w="0" w:type="auto"/>
+        <w:tblLook w:val="04A0" w:firstRow="1" w:lastRow="0" w:firstColumn="1" w:lastColumn="0" w:noHBand="0" w:noVBand="1"/>
+      </w:tblPr>
+      <w:tblGrid>
+        <w:gridCol w:w="9062"/>
+      </w:tblGrid>
+      <w:tr>
+        <w:tc>
+          <w:tcPr>
+            <w:tcW w:w="9062" w:type="dxa"/>
+          </w:tcPr>
+          <w:p>
+            <w:pPr>
+              <w:jc w:val="center"/>
+              <w:rPr>
+                <w:b/>
+                <w:lang w:val="en-GB"/>
+              </w:rPr>
+            </w:pPr>
+            <w:r>
+              <w:rPr>
+                <w:b/>
+                <w:lang w:val="en-GB"/>
+              </w:rPr>
+              <w:t>The best route for population size 500:</w:t>
+            </w:r>
+          </w:p>
+        </w:tc>
+      </w:tr>
+      <w:tr>
+        <w:tc>
+          <w:tcPr>
+            <w:tcW w:w="9062" w:type="dxa"/>
+          </w:tcPr>
+          <w:p>
+            <w:pPr>
+              <w:jc w:val="center"/>
+              <w:rPr>
+                <w:b/>
+                <w:lang w:val="en-GB"/>
+              </w:rPr>
+            </w:pPr>
+            <w:r>
+              <w:rPr>
+                <w:b/>
+                <w:lang w:val="en-GB"/>
+              </w:rPr>
+              <w:t>Vienna -&gt; Munich -&gt; Prague -&gt; Copenhagen -&gt; Stockholm -&gt; Saint Petersburg -&gt; Moscow -&gt; Kiev -&gt; Budapest -&gt; Bucharest -&gt; Istanbul -&gt; Sofia -&gt; Belgrade -&gt; Rome -&gt; Milan -&gt; Madrid -&gt; Barcelona -&gt; Paris -&gt; London -&gt; Dublin -&gt; Brussels -&gt; Hamburg -&gt; Berlin -&gt; Warsaw -&gt; Vienna -&gt;</w:t>
+            </w:r>
+          </w:p>
+        </w:tc>
+      </w:tr>
+    </w:tbl>
+    <w:p>
+      <w:pPr>
+        <w:rPr>
+          <w:b/>
+          <w:lang w:val="en-GB"/>
+        </w:rPr>
+      </w:pPr>
+    </w:p>
+    <w:tbl>
+      <w:tblPr>
+        <w:tblStyle w:val="Tabellrutenett"/>
+        <w:tblW w:w="0" w:type="auto"/>
+        <w:tblLook w:val="04A0" w:firstRow="1" w:lastRow="0" w:firstColumn="1" w:lastColumn="0" w:noHBand="0" w:noVBand="1"/>
+      </w:tblPr>
+      <w:tblGrid>
+        <w:gridCol w:w="9062"/>
+      </w:tblGrid>
+      <w:tr>
+        <w:tc>
+          <w:tcPr>
+            <w:tcW w:w="9062" w:type="dxa"/>
+          </w:tcPr>
+          <w:p>
+            <w:pPr>
+              <w:jc w:val="center"/>
+              <w:rPr>
+                <w:b/>
+                <w:lang w:val="en-GB"/>
+              </w:rPr>
+            </w:pPr>
+            <w:r>
+              <w:rPr>
+                <w:b/>
+                <w:lang w:val="en-GB"/>
+              </w:rPr>
+              <w:t>The best route for population size 700:</w:t>
+            </w:r>
+          </w:p>
+        </w:tc>
+      </w:tr>
+      <w:tr>
+        <w:tc>
+          <w:tcPr>
+            <w:tcW w:w="9062" w:type="dxa"/>
+          </w:tcPr>
+          <w:p>
+            <w:pPr>
+              <w:jc w:val="center"/>
+              <w:rPr>
+                <w:b/>
+                <w:lang w:val="en-GB"/>
+              </w:rPr>
+            </w:pPr>
+            <w:r>
+              <w:rPr>
+                <w:b/>
+                <w:lang w:val="en-GB"/>
+              </w:rPr>
+              <w:t>Munich -&gt; Vienna -&gt; Budapest -&gt; Belgrade -&gt; Sofia -&gt; Istanbul -&gt; Bucharest -&gt; Kiev -&gt; Moscow -&gt; Saint Petersburg -&gt; Stockholm -&gt; Copenhagen -&gt; London -&gt; Dublin -&gt; Madrid -&gt; Barcelona -&gt; Rome -&gt; Milan -&gt; Paris -&gt; Brussels -&gt; Hamburg -&gt; Berlin -&gt; Warsaw -&gt; Prague -&gt; Munich -&gt;</w:t>
+            </w:r>
+          </w:p>
+        </w:tc>
+      </w:tr>
+    </w:tbl>
+    <w:p>
+      <w:pPr>
+        <w:rPr>
+          <w:b/>
+          <w:lang w:val="en-GB"/>
+        </w:rPr>
+      </w:pPr>
+    </w:p>
+    <w:tbl>
+      <w:tblPr>
+        <w:tblStyle w:val="Tabellrutenett"/>
+        <w:tblW w:w="0" w:type="auto"/>
+        <w:tblLook w:val="04A0" w:firstRow="1" w:lastRow="0" w:firstColumn="1" w:lastColumn="0" w:noHBand="0" w:noVBand="1"/>
+      </w:tblPr>
+      <w:tblGrid>
+        <w:gridCol w:w="9062"/>
+      </w:tblGrid>
+      <w:tr>
+        <w:tc>
+          <w:tcPr>
+            <w:tcW w:w="9062" w:type="dxa"/>
+          </w:tcPr>
+          <w:p>
+            <w:pPr>
+              <w:jc w:val="center"/>
+              <w:rPr>
+                <w:b/>
+                <w:lang w:val="en-GB"/>
+              </w:rPr>
+            </w:pPr>
+            <w:r>
+              <w:rPr>
+                <w:b/>
+                <w:lang w:val="en-GB"/>
+              </w:rPr>
+              <w:t xml:space="preserve">The best route for population size </w:t>
+            </w:r>
+            <w:r>
+              <w:rPr>
+                <w:b/>
+                <w:lang w:val="en-GB"/>
+              </w:rPr>
+              <w:t>1200</w:t>
+            </w:r>
+            <w:r>
+              <w:rPr>
+                <w:b/>
+                <w:lang w:val="en-GB"/>
+              </w:rPr>
+              <w:t>:</w:t>
+            </w:r>
+          </w:p>
+        </w:tc>
+      </w:tr>
+      <w:tr>
+        <w:tc>
+          <w:tcPr>
+            <w:tcW w:w="9062" w:type="dxa"/>
+          </w:tcPr>
+          <w:p>
+            <w:pPr>
+              <w:jc w:val="center"/>
+              <w:rPr>
+                <w:b/>
+                <w:lang w:val="en-GB"/>
+              </w:rPr>
+            </w:pPr>
+            <w:r>
+              <w:rPr>
+                <w:b/>
+                <w:lang w:val="en-GB"/>
+              </w:rPr>
+              <w:t>Istanbul -&gt; Kiev -&gt; Warsaw -&gt; Moscow -&gt; Saint Petersburg -&gt; Stockholm -&gt; Copenhagen -&gt; Berlin -&gt; Prague -&gt; Munich -&gt; Hamburg -&gt; Brussels -&gt; Paris -&gt; London -&gt; Dublin -&gt; Madrid -&gt; Barcelona -&gt; Milan -&gt; Rome -&gt; Vienna -&gt; Budapest -&gt; Belgrade -&gt; Sofia -&gt; Bucharest -&gt; Istanbul -&gt;</w:t>
+            </w:r>
+          </w:p>
+        </w:tc>
+      </w:tr>
+    </w:tbl>
+    <w:p>
+      <w:pPr>
+        <w:rPr>
+          <w:b/>
+          <w:lang w:val="en-GB"/>
+        </w:rPr>
+      </w:pPr>
+    </w:p>
+    <w:p>
+      <w:pPr>
+        <w:pStyle w:val="Overskrift2"/>
+        <w:rPr>
+          <w:lang w:val="en-GB"/>
+        </w:rPr>
+      </w:pPr>
+      <w:r>
+        <w:rPr>
+          <w:lang w:val="en-GB"/>
+        </w:rPr>
+        <w:t>How well does genetic algorithm perform compared to exhaustive search</w:t>
+      </w:r>
+    </w:p>
+    <w:p>
+      <w:pPr>
+        <w:rPr>
+          <w:lang w:val="en-GB"/>
+        </w:rPr>
+      </w:pPr>
+      <w:r>
+        <w:rPr>
+          <w:lang w:val="en-GB"/>
+        </w:rPr>
+        <w:t xml:space="preserve">Comparisons are performed with one run of GA for both 10 cities and 24 cities to check time. </w:t>
+      </w:r>
+      <w:proofErr w:type="spellStart"/>
+      <w:r>
+        <w:rPr>
+          <w:lang w:val="en-GB"/>
+        </w:rPr>
+        <w:t>I’am</w:t>
+      </w:r>
+      <w:proofErr w:type="spellEnd"/>
+      <w:r>
+        <w:rPr>
+          <w:lang w:val="en-GB"/>
+        </w:rPr>
+        <w:t xml:space="preserve"> not sure by how many tours were inspected, but the number of evaluated cities for each population should be:</w:t>
+      </w:r>
+    </w:p>
+    <w:p>
+      <w:pPr>
+        <w:rPr>
+          <w:rFonts w:eastAsiaTheme="minorEastAsia"/>
+          <w:lang w:val="en-GB"/>
+        </w:rPr>
+      </w:pPr>
+      <m:oMathPara>
+        <m:oMath>
+          <m:r>
+            <w:rPr>
+              <w:rFonts w:ascii="Cambria Math" w:hAnsi="Cambria Math"/>
+              <w:lang w:val="en-GB"/>
+            </w:rPr>
+            <m:t>tours insptected = Population size*number of generations</m:t>
+          </m:r>
+        </m:oMath>
+      </m:oMathPara>
+    </w:p>
+    <w:p>
+      <w:pPr>
+        <w:rPr>
+          <w:lang w:val="en-GB"/>
+        </w:rPr>
+      </w:pPr>
+      <w:r>
+        <w:rPr>
+          <w:lang w:val="en-GB"/>
+        </w:rPr>
+        <w:tab/>
+      </w:r>
+      <w:r>
+        <w:rPr>
+          <w:lang w:val="en-GB"/>
+        </w:rPr>
+        <w:tab/>
+        <w:t>So, for 100 generations which is what was used for 10 cities:</w:t>
+      </w:r>
+    </w:p>
+    <w:p>
+      <w:pPr>
+        <w:rPr>
+          <w:lang w:val="en-GB"/>
+        </w:rPr>
+      </w:pPr>
+      <m:oMathPara>
+        <m:oMath>
+          <m:r>
+            <w:rPr>
+              <w:rFonts w:ascii="Cambria Math" w:hAnsi="Cambria Math"/>
+              <w:lang w:val="en-GB"/>
+            </w:rPr>
+            <m:t>500*100=50 000 tours</m:t>
+          </m:r>
+        </m:oMath>
+      </m:oMathPara>
+    </w:p>
+    <w:p>
+      <w:pPr>
+        <w:rPr>
+          <w:rFonts w:eastAsiaTheme="minorEastAsia"/>
+          <w:lang w:val="en-GB"/>
+        </w:rPr>
+      </w:pPr>
+    </w:p>
+    <w:p>
+      <w:pPr>
+        <w:rPr>
+          <w:lang w:val="en-GB"/>
+        </w:rPr>
+      </w:pPr>
+      <w:r>
+        <w:rPr>
+          <w:lang w:val="en-GB"/>
+        </w:rPr>
+        <w:br w:type="page"/>
+      </w:r>
+    </w:p>
+    <w:p>
+      <w:pPr>
+        <w:rPr>
+          <w:lang w:val="en-GB"/>
+        </w:rPr>
+      </w:pPr>
+      <w:r>
+        <w:rPr>
+          <w:lang w:val="en-GB"/>
+        </w:rPr>
+        <w:lastRenderedPageBreak/>
+        <w:t>Route length: 10 cities</w:t>
+      </w:r>
+      <w:r>
+        <w:rPr>
+          <w:lang w:val="en-GB"/>
+        </w:rPr>
+        <w:br/>
+        <w:t>Generations: 100</w:t>
+      </w:r>
+    </w:p>
+    <w:tbl>
+      <w:tblPr>
+        <w:tblStyle w:val="Tabellrutenett"/>
+        <w:tblW w:w="0" w:type="auto"/>
+        <w:tblLook w:val="04A0" w:firstRow="1" w:lastRow="0" w:firstColumn="1" w:lastColumn="0" w:noHBand="0" w:noVBand="1"/>
+      </w:tblPr>
+      <w:tblGrid>
+        <w:gridCol w:w="3478"/>
+        <w:gridCol w:w="2792"/>
+        <w:gridCol w:w="2792"/>
+      </w:tblGrid>
+      <w:tr>
+        <w:tc>
+          <w:tcPr>
+            <w:tcW w:w="3478" w:type="dxa"/>
+          </w:tcPr>
+          <w:p>
+            <w:pPr>
+              <w:jc w:val="center"/>
+              <w:rPr>
+                <w:lang w:val="en-GB"/>
+              </w:rPr>
+            </w:pPr>
+            <w:r>
+              <w:rPr>
+                <w:lang w:val="en-GB"/>
+              </w:rPr>
+              <w:t>Population size</w:t>
+            </w:r>
+            <w:r>
+              <w:rPr>
+                <w:lang w:val="en-GB"/>
+              </w:rPr>
+              <w:t>:</w:t>
+            </w:r>
+          </w:p>
+        </w:tc>
+        <w:tc>
+          <w:tcPr>
+            <w:tcW w:w="2792" w:type="dxa"/>
+          </w:tcPr>
+          <w:p>
+            <w:pPr>
+              <w:jc w:val="center"/>
+              <w:rPr>
+                <w:lang w:val="en-GB"/>
+              </w:rPr>
+            </w:pPr>
+            <w:r>
+              <w:rPr>
+                <w:lang w:val="en-GB"/>
+              </w:rPr>
+              <w:t>Time(s)</w:t>
+            </w:r>
+          </w:p>
+        </w:tc>
+        <w:tc>
+          <w:tcPr>
+            <w:tcW w:w="2792" w:type="dxa"/>
+          </w:tcPr>
+          <w:p>
+            <w:pPr>
+              <w:jc w:val="center"/>
+              <w:rPr>
+                <w:lang w:val="en-GB"/>
+              </w:rPr>
+            </w:pPr>
+            <w:r>
+              <w:rPr>
+                <w:lang w:val="en-GB"/>
+              </w:rPr>
+              <w:t>Best distance(km)</w:t>
+            </w:r>
+          </w:p>
+        </w:tc>
+      </w:tr>
+      <w:tr>
+        <w:tc>
+          <w:tcPr>
+            <w:tcW w:w="3478" w:type="dxa"/>
+          </w:tcPr>
+          <w:p>
+            <w:pPr>
+              <w:jc w:val="center"/>
+              <w:rPr>
+                <w:lang w:val="en-GB"/>
+              </w:rPr>
+            </w:pPr>
+            <w:r>
+              <w:rPr>
+                <w:lang w:val="en-GB"/>
+              </w:rPr>
+              <w:t>500</w:t>
+            </w:r>
+          </w:p>
+        </w:tc>
+        <w:tc>
+          <w:tcPr>
+            <w:tcW w:w="2792" w:type="dxa"/>
+          </w:tcPr>
+          <w:p>
+            <w:pPr>
+              <w:jc w:val="center"/>
+              <w:rPr>
+                <w:lang w:val="en-GB"/>
+              </w:rPr>
+            </w:pPr>
+            <w:r>
+              <w:rPr>
+                <w:lang w:val="en-GB"/>
+              </w:rPr>
+              <w:t>1.48</w:t>
+            </w:r>
+          </w:p>
+        </w:tc>
+        <w:tc>
+          <w:tcPr>
+            <w:tcW w:w="2792" w:type="dxa"/>
+          </w:tcPr>
+          <w:p>
+            <w:pPr>
+              <w:jc w:val="center"/>
+              <w:rPr>
+                <w:lang w:val="en-GB"/>
+              </w:rPr>
+            </w:pPr>
+            <w:r>
+              <w:rPr>
+                <w:lang w:val="en-GB"/>
+              </w:rPr>
+              <w:t>7486.3</w:t>
+            </w:r>
+          </w:p>
+        </w:tc>
+      </w:tr>
+      <w:tr>
+        <w:tc>
+          <w:tcPr>
+            <w:tcW w:w="3478" w:type="dxa"/>
+          </w:tcPr>
+          <w:p>
+            <w:pPr>
+              <w:jc w:val="center"/>
+              <w:rPr>
+                <w:lang w:val="en-GB"/>
+              </w:rPr>
+            </w:pPr>
+            <w:r>
+              <w:rPr>
+                <w:lang w:val="en-GB"/>
+              </w:rPr>
+              <w:t>700</w:t>
+            </w:r>
+          </w:p>
+        </w:tc>
+        <w:tc>
+          <w:tcPr>
+            <w:tcW w:w="2792" w:type="dxa"/>
+          </w:tcPr>
+          <w:p>
+            <w:pPr>
+              <w:jc w:val="center"/>
+              <w:rPr>
+                <w:lang w:val="en-GB"/>
+              </w:rPr>
+            </w:pPr>
+            <w:r>
+              <w:rPr>
+                <w:lang w:val="en-GB"/>
+              </w:rPr>
+              <w:t>2.34</w:t>
+            </w:r>
+          </w:p>
+        </w:tc>
+        <w:tc>
+          <w:tcPr>
+            <w:tcW w:w="2792" w:type="dxa"/>
+          </w:tcPr>
+          <w:p>
+            <w:pPr>
+              <w:jc w:val="center"/>
+              <w:rPr>
+                <w:lang w:val="en-GB"/>
+              </w:rPr>
+            </w:pPr>
+            <w:r>
+              <w:rPr>
+                <w:lang w:val="en-GB"/>
+              </w:rPr>
+              <w:t>7663.3</w:t>
+            </w:r>
+          </w:p>
+        </w:tc>
+      </w:tr>
+      <w:tr>
+        <w:tc>
+          <w:tcPr>
+            <w:tcW w:w="3478" w:type="dxa"/>
+          </w:tcPr>
+          <w:p>
+            <w:pPr>
+              <w:jc w:val="center"/>
+              <w:rPr>
+                <w:lang w:val="en-GB"/>
+              </w:rPr>
+            </w:pPr>
+            <w:r>
+              <w:rPr>
+                <w:lang w:val="en-GB"/>
+              </w:rPr>
+              <w:t>1200</w:t>
+            </w:r>
+          </w:p>
+        </w:tc>
+        <w:tc>
+          <w:tcPr>
+            <w:tcW w:w="2792" w:type="dxa"/>
+          </w:tcPr>
+          <w:p>
+            <w:pPr>
+              <w:jc w:val="center"/>
+              <w:rPr>
+                <w:lang w:val="en-GB"/>
+              </w:rPr>
+            </w:pPr>
+            <w:r>
+              <w:rPr>
+                <w:lang w:val="en-GB"/>
+              </w:rPr>
+              <w:t>4.96</w:t>
+            </w:r>
+          </w:p>
+        </w:tc>
+        <w:tc>
+          <w:tcPr>
+            <w:tcW w:w="2792" w:type="dxa"/>
+          </w:tcPr>
+          <w:p>
+            <w:pPr>
+              <w:jc w:val="center"/>
+              <w:rPr>
+                <w:lang w:val="en-GB"/>
+              </w:rPr>
+            </w:pPr>
+            <w:r>
+              <w:rPr>
+                <w:lang w:val="en-GB"/>
+              </w:rPr>
+              <w:t>7486.3</w:t>
+            </w:r>
+          </w:p>
+        </w:tc>
+      </w:tr>
+    </w:tbl>
+    <w:p>
+      <w:pPr>
+        <w:rPr>
+          <w:lang w:val="en-GB"/>
+        </w:rPr>
+      </w:pPr>
+    </w:p>
+    <w:p>
+      <w:pPr>
+        <w:rPr>
+          <w:lang w:val="en-GB"/>
+        </w:rPr>
+      </w:pPr>
+      <w:r>
+        <w:rPr>
+          <w:lang w:val="en-GB"/>
+        </w:rPr>
+        <w:t>We see that genetic algorithm outperforms exhaustive search in time, even though the algorithm uses more generations than necessary. The graph below shows that the best solution already was found by the smallest population at around 70 generations. Though it managed to mutate out of this solution in the end.</w:t>
+      </w:r>
+    </w:p>
+    <w:p>
+      <w:pPr>
+        <w:keepNext/>
+        <w:jc w:val="center"/>
+      </w:pPr>
+      <w:r>
+        <w:rPr>
+          <w:noProof/>
+          <w:lang w:val="en-GB"/>
+        </w:rPr>
+        <w:drawing>
+          <wp:inline distT="0" distB="0" distL="0" distR="0" wp14:anchorId="11F081E7" wp14:editId="6B8C1216">
+            <wp:extent cx="3818346" cy="3128010"/>
+            <wp:effectExtent l="0" t="0" r="0" b="0"/>
+            <wp:docPr id="33" name="Bilde 33"/>
+            <wp:cNvGraphicFramePr>
+              <a:graphicFrameLocks xmlns:a="http://schemas.openxmlformats.org/drawingml/2006/main" noChangeAspect="1"/>
+            </wp:cNvGraphicFramePr>
+            <a:graphic xmlns:a="http://schemas.openxmlformats.org/drawingml/2006/main">
+              <a:graphicData uri="http://schemas.openxmlformats.org/drawingml/2006/picture">
+                <pic:pic xmlns:pic="http://schemas.openxmlformats.org/drawingml/2006/picture">
+                  <pic:nvPicPr>
+                    <pic:cNvPr id="0" name="Picture 1"/>
+                    <pic:cNvPicPr>
+                      <a:picLocks noChangeAspect="1" noChangeArrowheads="1"/>
+                    </pic:cNvPicPr>
+                  </pic:nvPicPr>
+                  <pic:blipFill>
+                    <a:blip r:embed="rId7">
+                      <a:extLst>
+                        <a:ext uri="{28A0092B-C50C-407E-A947-70E740481C1C}">
+                          <a14:useLocalDpi xmlns:a14="http://schemas.microsoft.com/office/drawing/2010/main" val="0"/>
+                        </a:ext>
+                      </a:extLst>
+                    </a:blip>
+                    <a:srcRect/>
+                    <a:stretch>
+                      <a:fillRect/>
+                    </a:stretch>
+                  </pic:blipFill>
+                  <pic:spPr bwMode="auto">
+                    <a:xfrm>
+                      <a:off x="0" y="0"/>
+                      <a:ext cx="3818346" cy="3128010"/>
+                    </a:xfrm>
+                    <a:prstGeom prst="rect">
+                      <a:avLst/>
+                    </a:prstGeom>
+                    <a:noFill/>
+                    <a:ln>
+                      <a:noFill/>
+                    </a:ln>
+                  </pic:spPr>
+                </pic:pic>
+              </a:graphicData>
+            </a:graphic>
+          </wp:inline>
+        </w:drawing>
+      </w:r>
+    </w:p>
+    <w:p>
+      <w:pPr>
+        <w:pStyle w:val="Bildetekst"/>
+        <w:jc w:val="center"/>
+        <w:rPr>
+          <w:lang w:val="en-GB"/>
+        </w:rPr>
+      </w:pPr>
+      <w:r>
+        <w:rPr>
+          <w:lang w:val="en-GB"/>
+        </w:rPr>
+        <w:t xml:space="preserve">Figure </w:t>
+      </w:r>
+      <w:r>
+        <w:fldChar w:fldCharType="begin"/>
+      </w:r>
+      <w:r>
+        <w:rPr>
+          <w:lang w:val="en-GB"/>
+        </w:rPr>
+        <w:instrText xml:space="preserve"> SEQ Figure \* ARABIC </w:instrText>
+      </w:r>
+      <w:r>
+        <w:fldChar w:fldCharType="separate"/>
+      </w:r>
+      <w:r>
+        <w:rPr>
+          <w:noProof/>
+          <w:lang w:val="en-GB"/>
+        </w:rPr>
+        <w:t>2</w:t>
+      </w:r>
+      <w:r>
+        <w:fldChar w:fldCharType="end"/>
+      </w:r>
+      <w:r>
+        <w:rPr>
+          <w:lang w:val="en-GB"/>
+        </w:rPr>
+        <w:t xml:space="preserve">. </w:t>
+      </w:r>
+      <w:r>
+        <w:rPr>
+          <w:lang w:val="en-GB"/>
+        </w:rPr>
+        <w:t xml:space="preserve">routes are </w:t>
+      </w:r>
+      <w:r>
+        <w:rPr>
+          <w:lang w:val="en-GB"/>
+        </w:rPr>
+        <w:t>10 cities long</w:t>
+      </w:r>
+    </w:p>
+    <w:p>
+      <w:pPr>
+        <w:rPr>
+          <w:lang w:val="en-GB"/>
+        </w:rPr>
+      </w:pPr>
+      <w:r>
+        <w:rPr>
+          <w:lang w:val="en-GB"/>
+        </w:rPr>
+        <w:t xml:space="preserve">Route length: </w:t>
+      </w:r>
+      <w:r>
+        <w:rPr>
+          <w:lang w:val="en-GB"/>
+        </w:rPr>
+        <w:t>24</w:t>
+      </w:r>
+      <w:r>
+        <w:rPr>
+          <w:lang w:val="en-GB"/>
+        </w:rPr>
+        <w:t xml:space="preserve"> cities</w:t>
+      </w:r>
+      <w:r>
+        <w:rPr>
+          <w:lang w:val="en-GB"/>
+        </w:rPr>
+        <w:br/>
+        <w:t xml:space="preserve">Generations: </w:t>
+      </w:r>
+      <w:r>
+        <w:rPr>
+          <w:lang w:val="en-GB"/>
+        </w:rPr>
+        <w:t>200</w:t>
+      </w:r>
+    </w:p>
+    <w:tbl>
+      <w:tblPr>
+        <w:tblStyle w:val="Tabellrutenett"/>
+        <w:tblW w:w="0" w:type="auto"/>
+        <w:tblLook w:val="04A0" w:firstRow="1" w:lastRow="0" w:firstColumn="1" w:lastColumn="0" w:noHBand="0" w:noVBand="1"/>
+      </w:tblPr>
+      <w:tblGrid>
+        <w:gridCol w:w="3478"/>
+        <w:gridCol w:w="2792"/>
+        <w:gridCol w:w="2792"/>
+      </w:tblGrid>
+      <w:tr>
+        <w:tc>
+          <w:tcPr>
+            <w:tcW w:w="3478" w:type="dxa"/>
+          </w:tcPr>
+          <w:p>
+            <w:pPr>
+              <w:jc w:val="center"/>
+              <w:rPr>
+                <w:lang w:val="en-GB"/>
+              </w:rPr>
+            </w:pPr>
+            <w:r>
+              <w:rPr>
+                <w:lang w:val="en-GB"/>
+              </w:rPr>
+              <w:t>Population size:</w:t>
+            </w:r>
+          </w:p>
+        </w:tc>
+        <w:tc>
+          <w:tcPr>
+            <w:tcW w:w="2792" w:type="dxa"/>
+          </w:tcPr>
+          <w:p>
+            <w:pPr>
+              <w:jc w:val="center"/>
+              <w:rPr>
+                <w:lang w:val="en-GB"/>
+              </w:rPr>
+            </w:pPr>
+            <w:r>
+              <w:rPr>
+                <w:lang w:val="en-GB"/>
+              </w:rPr>
+              <w:t>Time(s)</w:t>
+            </w:r>
+          </w:p>
+        </w:tc>
+        <w:tc>
+          <w:tcPr>
+            <w:tcW w:w="2792" w:type="dxa"/>
+          </w:tcPr>
+          <w:p>
+            <w:pPr>
+              <w:jc w:val="center"/>
+              <w:rPr>
+                <w:lang w:val="en-GB"/>
+              </w:rPr>
+            </w:pPr>
+            <w:r>
+              <w:rPr>
+                <w:lang w:val="en-GB"/>
+              </w:rPr>
+              <w:t>Best distance(km)</w:t>
+            </w:r>
+          </w:p>
+        </w:tc>
+      </w:tr>
+      <w:tr>
+        <w:tc>
+          <w:tcPr>
+            <w:tcW w:w="3478" w:type="dxa"/>
+          </w:tcPr>
+          <w:p>
+            <w:pPr>
+              <w:jc w:val="center"/>
+              <w:rPr>
+                <w:lang w:val="en-GB"/>
+              </w:rPr>
+            </w:pPr>
+            <w:r>
+              <w:rPr>
+                <w:lang w:val="en-GB"/>
+              </w:rPr>
+              <w:t>500</w:t>
+            </w:r>
+          </w:p>
+        </w:tc>
+        <w:tc>
+          <w:tcPr>
+            <w:tcW w:w="2792" w:type="dxa"/>
+          </w:tcPr>
+          <w:p>
+            <w:pPr>
+              <w:jc w:val="center"/>
+              <w:rPr>
+                <w:lang w:val="en-GB"/>
+              </w:rPr>
+            </w:pPr>
+            <w:r>
+              <w:rPr>
+                <w:lang w:val="en-GB"/>
+              </w:rPr>
+              <w:t>5.75</w:t>
+            </w:r>
+          </w:p>
+        </w:tc>
+        <w:tc>
+          <w:tcPr>
+            <w:tcW w:w="2792" w:type="dxa"/>
+          </w:tcPr>
+          <w:p>
+            <w:pPr>
+              <w:jc w:val="center"/>
+              <w:rPr>
+                <w:lang w:val="en-GB"/>
+              </w:rPr>
+            </w:pPr>
+            <w:r>
+              <w:rPr>
+                <w:lang w:val="en-GB"/>
+              </w:rPr>
+              <w:t>15526</w:t>
+            </w:r>
+          </w:p>
+        </w:tc>
+      </w:tr>
+      <w:tr>
+        <w:tc>
+          <w:tcPr>
+            <w:tcW w:w="3478" w:type="dxa"/>
+          </w:tcPr>
+          <w:p>
+            <w:pPr>
+              <w:jc w:val="center"/>
+              <w:rPr>
+                <w:lang w:val="en-GB"/>
+              </w:rPr>
+            </w:pPr>
+            <w:r>
+              <w:rPr>
+                <w:lang w:val="en-GB"/>
+              </w:rPr>
+              <w:t>700</w:t>
+            </w:r>
+          </w:p>
+        </w:tc>
+        <w:tc>
+          <w:tcPr>
+            <w:tcW w:w="2792" w:type="dxa"/>
+          </w:tcPr>
+          <w:p>
+            <w:pPr>
+              <w:jc w:val="center"/>
+              <w:rPr>
+                <w:lang w:val="en-GB"/>
+              </w:rPr>
+            </w:pPr>
+            <w:r>
+              <w:rPr>
+                <w:lang w:val="en-GB"/>
+              </w:rPr>
+              <w:t>8.64</w:t>
+            </w:r>
+          </w:p>
+        </w:tc>
+        <w:tc>
+          <w:tcPr>
+            <w:tcW w:w="2792" w:type="dxa"/>
+          </w:tcPr>
+          <w:p>
+            <w:pPr>
+              <w:jc w:val="center"/>
+              <w:rPr>
+                <w:lang w:val="en-GB"/>
+              </w:rPr>
+            </w:pPr>
+            <w:r>
+              <w:rPr>
+                <w:lang w:val="en-GB"/>
+              </w:rPr>
+              <w:t>15229</w:t>
+            </w:r>
+          </w:p>
+        </w:tc>
+      </w:tr>
+      <w:tr>
+        <w:tc>
+          <w:tcPr>
+            <w:tcW w:w="3478" w:type="dxa"/>
+          </w:tcPr>
+          <w:p>
+            <w:pPr>
+              <w:jc w:val="center"/>
+              <w:rPr>
+                <w:lang w:val="en-GB"/>
+              </w:rPr>
+            </w:pPr>
+            <w:r>
+              <w:rPr>
+                <w:lang w:val="en-GB"/>
+              </w:rPr>
+              <w:t>1200</w:t>
+            </w:r>
+          </w:p>
+        </w:tc>
+        <w:tc>
+          <w:tcPr>
+            <w:tcW w:w="2792" w:type="dxa"/>
+          </w:tcPr>
+          <w:p>
+            <w:pPr>
+              <w:jc w:val="center"/>
+              <w:rPr>
+                <w:lang w:val="en-GB"/>
+              </w:rPr>
+            </w:pPr>
+            <w:r>
+              <w:rPr>
+                <w:lang w:val="en-GB"/>
+              </w:rPr>
+              <w:t>18.43</w:t>
+            </w:r>
+          </w:p>
+        </w:tc>
+        <w:tc>
+          <w:tcPr>
+            <w:tcW w:w="2792" w:type="dxa"/>
+          </w:tcPr>
+          <w:p>
+            <w:pPr>
+              <w:jc w:val="center"/>
+              <w:rPr>
+                <w:lang w:val="en-GB"/>
+              </w:rPr>
+            </w:pPr>
+            <w:r>
+              <w:rPr>
+                <w:lang w:val="en-GB"/>
+              </w:rPr>
+              <w:t>14107</w:t>
+            </w:r>
+          </w:p>
+        </w:tc>
+      </w:tr>
+    </w:tbl>
+    <w:p>
+      <w:pPr>
+        <w:keepNext/>
+        <w:rPr>
+          <w:lang w:val="en-GB"/>
+        </w:rPr>
+      </w:pPr>
+      <w:r>
+        <w:rPr>
+          <w:lang w:val="en-GB"/>
+        </w:rPr>
+        <w:lastRenderedPageBreak/>
+        <w:t>More generations are needed t</w:t>
+      </w:r>
+      <w:r>
+        <w:rPr>
+          <w:lang w:val="en-GB"/>
+        </w:rPr>
+        <w:t>o improve the solution. Though it does what exhaustive cannot.</w:t>
+      </w:r>
+    </w:p>
+    <w:p>
+      <w:pPr>
+        <w:keepNext/>
+        <w:jc w:val="center"/>
+      </w:pPr>
+      <w:r>
+        <w:rPr>
+          <w:noProof/>
+          <w:lang w:val="en-GB"/>
+        </w:rPr>
+        <w:drawing>
+          <wp:inline distT="0" distB="0" distL="0" distR="0" wp14:anchorId="37ED9919" wp14:editId="7B8402D4">
+            <wp:extent cx="4169415" cy="3074670"/>
+            <wp:effectExtent l="0" t="0" r="2540" b="0"/>
+            <wp:docPr id="34" name="Bilde 34"/>
+            <wp:cNvGraphicFramePr>
+              <a:graphicFrameLocks xmlns:a="http://schemas.openxmlformats.org/drawingml/2006/main" noChangeAspect="1"/>
+            </wp:cNvGraphicFramePr>
+            <a:graphic xmlns:a="http://schemas.openxmlformats.org/drawingml/2006/main">
+              <a:graphicData uri="http://schemas.openxmlformats.org/drawingml/2006/picture">
+                <pic:pic xmlns:pic="http://schemas.openxmlformats.org/drawingml/2006/picture">
+                  <pic:nvPicPr>
+                    <pic:cNvPr id="34" name="24_c_1_run.png"/>
+                    <pic:cNvPicPr/>
+                  </pic:nvPicPr>
+                  <pic:blipFill>
+                    <a:blip r:embed="rId8">
+                      <a:extLst>
+                        <a:ext uri="{28A0092B-C50C-407E-A947-70E740481C1C}">
+                          <a14:useLocalDpi xmlns:a14="http://schemas.microsoft.com/office/drawing/2010/main" val="0"/>
+                        </a:ext>
+                      </a:extLst>
+                    </a:blip>
+                    <a:stretch>
+                      <a:fillRect/>
+                    </a:stretch>
+                  </pic:blipFill>
+                  <pic:spPr>
+                    <a:xfrm>
+                      <a:off x="0" y="0"/>
+                      <a:ext cx="4278001" cy="3154745"/>
+                    </a:xfrm>
+                    <a:prstGeom prst="rect">
+                      <a:avLst/>
+                    </a:prstGeom>
+                  </pic:spPr>
+                </pic:pic>
+              </a:graphicData>
+            </a:graphic>
+          </wp:inline>
+        </w:drawing>
+      </w:r>
+    </w:p>
+    <w:p>
+      <w:pPr>
+        <w:pStyle w:val="Bildetekst"/>
+        <w:jc w:val="center"/>
+      </w:pPr>
+      <w:r>
+        <w:t xml:space="preserve">Figure </w:t>
+      </w:r>
+      <w:r>
+        <w:fldChar w:fldCharType="begin"/>
+      </w:r>
+      <w:r>
+        <w:instrText xml:space="preserve"> SEQ Figure \* ARABIC </w:instrText>
+      </w:r>
+      <w:r>
+        <w:fldChar w:fldCharType="separate"/>
+      </w:r>
+      <w:r>
+        <w:rPr>
+          <w:noProof/>
+        </w:rPr>
+        <w:t>3</w:t>
+      </w:r>
+      <w:r>
+        <w:fldChar w:fldCharType="end"/>
+      </w:r>
+      <w:r>
+        <w:t xml:space="preserve"> </w:t>
+      </w:r>
+      <w:proofErr w:type="spellStart"/>
+      <w:r>
+        <w:t>routes</w:t>
+      </w:r>
+      <w:proofErr w:type="spellEnd"/>
+      <w:r>
+        <w:t xml:space="preserve"> </w:t>
+      </w:r>
+      <w:proofErr w:type="spellStart"/>
+      <w:r>
+        <w:t>are</w:t>
+      </w:r>
+      <w:proofErr w:type="spellEnd"/>
+      <w:r>
+        <w:t xml:space="preserve"> 24 </w:t>
+      </w:r>
+      <w:proofErr w:type="spellStart"/>
+      <w:r>
+        <w:t>cities</w:t>
+      </w:r>
+      <w:proofErr w:type="spellEnd"/>
+      <w:r>
+        <w:t xml:space="preserve"> </w:t>
+      </w:r>
+      <w:proofErr w:type="spellStart"/>
+      <w:r>
+        <w:t>long</w:t>
+      </w:r>
+      <w:proofErr w:type="spellEnd"/>
+    </w:p>
+    <w:p>
+      <w:pPr>
+        <w:pStyle w:val="Overskrift1"/>
+        <w:rPr>
+          <w:lang w:val="en-GB"/>
+        </w:rPr>
+      </w:pPr>
+      <w:r>
+        <w:rPr>
+          <w:lang w:val="en-GB"/>
+        </w:rPr>
+        <w:t>Hybrid algorithm</w:t>
+      </w:r>
+    </w:p>
+    <w:p>
+      <w:pPr>
+        <w:rPr>
+          <w:lang w:val="en-GB"/>
+        </w:rPr>
+      </w:pPr>
+      <w:r>
+        <w:rPr>
+          <w:lang w:val="en-GB"/>
+        </w:rPr>
+        <w:t>Performing with 100</w:t>
+      </w:r>
+      <w:r>
+        <w:rPr>
+          <w:lang w:val="en-GB"/>
+        </w:rPr>
+        <w:t>:</w:t>
+      </w:r>
+    </w:p>
+    <w:p>
+      <w:pPr>
+        <w:rPr>
+          <w:lang w:val="en-GB"/>
+        </w:rPr>
+      </w:pPr>
+      <w:r>
+        <w:rPr>
+          <w:lang w:val="en-GB"/>
+        </w:rPr>
+        <w:t>Run 0 with 100</w:t>
+      </w:r>
+    </w:p>
+    <w:p>
+      <w:pPr>
+        <w:rPr>
+          <w:lang w:val="en-GB"/>
+        </w:rPr>
+      </w:pPr>
+      <w:r>
+        <w:rPr>
+          <w:lang w:val="en-GB"/>
+        </w:rPr>
+        <w:t>The shortest route was 12325.929999999993km:</w:t>
+      </w:r>
+    </w:p>
+    <w:p>
+      <w:pPr>
+        <w:rPr>
+          <w:lang w:val="en-GB"/>
+        </w:rPr>
+      </w:pPr>
+      <w:r>
+        <w:rPr>
+          <w:lang w:val="en-GB"/>
+        </w:rPr>
+        <w:t xml:space="preserve">Istanbul -&gt; Bucharest -&gt; Kiev -&gt; Moscow -&gt; Saint Petersburg -&gt; Stockholm -&gt; Copenhagen -&gt; Berlin -&gt; Hamburg -&gt; Brussels -&gt; Paris -&gt; London -&gt; Dublin -&gt; Madrid -&gt; Barcelona -&gt; Rome -&gt; Milan -&gt; Munich -&gt; Prague -&gt; Warsaw -&gt; Vienna -&gt; Budapest -&gt; Belgrade -&gt; Sofia -&gt; Istanbul -&gt; </w:t>
+      </w:r>
+    </w:p>
+    <w:p>
+      <w:pPr>
+        <w:rPr>
+          <w:lang w:val="en-GB"/>
+        </w:rPr>
+      </w:pPr>
+      <w:r>
+        <w:rPr>
+          <w:lang w:val="en-GB"/>
+        </w:rPr>
+        <w:t>The longest route was 12325.929999999993km:</w:t>
+      </w:r>
+    </w:p>
+    <w:p>
+      <w:pPr>
+        <w:rPr>
+          <w:lang w:val="en-GB"/>
+        </w:rPr>
+      </w:pPr>
+      <w:r>
+        <w:rPr>
+          <w:lang w:val="en-GB"/>
+        </w:rPr>
+        <w:t xml:space="preserve">Milan -&gt; Sofia -&gt; Bucharest -&gt; Belgrade -&gt; Paris -&gt; Dublin -&gt; London -&gt; Brussels -&gt; Hamburg -&gt; Copenhagen -&gt; Berlin -&gt; Prague -&gt; Munich -&gt; Madrid -&gt; Barcelona -&gt; Rome -&gt; Istanbul -&gt; Kiev -&gt; Moscow -&gt; Saint Petersburg -&gt; Stockholm -&gt; Warsaw -&gt; Budapest -&gt; Vienna -&gt; Milan -&gt; </w:t>
+      </w:r>
+    </w:p>
+    <w:p>
+      <w:pPr>
+        <w:rPr>
+          <w:lang w:val="en-GB"/>
+        </w:rPr>
+      </w:pPr>
+    </w:p>
+    <w:p>
+      <w:pPr>
+        <w:rPr>
+          <w:lang w:val="en-GB"/>
+        </w:rPr>
+      </w:pPr>
+      <w:r>
+        <w:rPr>
+          <w:lang w:val="en-GB"/>
+        </w:rPr>
+        <w:t>Performing with 700</w:t>
+      </w:r>
+      <w:r>
+        <w:rPr>
+          <w:lang w:val="en-GB"/>
+        </w:rPr>
+        <w:t>:</w:t>
+      </w:r>
       <w:bookmarkStart w:id="0" w:name="_GoBack"/>
       <w:bookmarkEnd w:id="0"/>
+    </w:p>
+    <w:p>
+      <w:pPr>
+        <w:rPr>
+          <w:lang w:val="en-GB"/>
+        </w:rPr>
+      </w:pPr>
+      <w:r>
+        <w:rPr>
+          <w:lang w:val="en-GB"/>
+        </w:rPr>
+        <w:t>Run 0 with 700</w:t>
+      </w:r>
+    </w:p>
+    <w:p>
+      <w:pPr>
+        <w:rPr>
+          <w:lang w:val="en-GB"/>
+        </w:rPr>
+      </w:pPr>
+      <w:r>
+        <w:rPr>
+          <w:lang w:val="en-GB"/>
+        </w:rPr>
+        <w:t>The shortest route was 12287.070000000007km:</w:t>
+      </w:r>
+    </w:p>
+    <w:p>
+      <w:pPr>
+        <w:rPr>
+          <w:lang w:val="en-GB"/>
+        </w:rPr>
+      </w:pPr>
+      <w:r>
+        <w:rPr>
+          <w:lang w:val="en-GB"/>
+        </w:rPr>
+        <w:t xml:space="preserve">Moscow -&gt; Kiev -&gt; Bucharest -&gt; Istanbul -&gt; Sofia -&gt; Belgrade -&gt; Budapest -&gt; Vienna -&gt; Warsaw -&gt; Berlin -&gt; Prague -&gt; Munich -&gt; Milan -&gt; Rome -&gt; Barcelona -&gt; Madrid -&gt; Dublin -&gt; London -&gt; Paris -&gt; Brussels -&gt; Hamburg -&gt; Copenhagen -&gt; Stockholm -&gt; Saint Petersburg -&gt; Moscow -&gt; </w:t>
+      </w:r>
+    </w:p>
+    <w:p>
+      <w:pPr>
+        <w:rPr>
+          <w:lang w:val="en-GB"/>
+        </w:rPr>
+      </w:pPr>
+      <w:r>
+        <w:rPr>
+          <w:lang w:val="en-GB"/>
+        </w:rPr>
+        <w:br w:type="page"/>
+      </w:r>
+    </w:p>
+    <w:p>
+      <w:pPr>
+        <w:rPr>
+          <w:lang w:val="en-GB"/>
+        </w:rPr>
+      </w:pPr>
+      <w:r>
+        <w:rPr>
+          <w:lang w:val="en-GB"/>
+        </w:rPr>
+        <w:lastRenderedPageBreak/>
+        <w:t>The longest route was 12287.070000000007km:</w:t>
+      </w:r>
+    </w:p>
+    <w:p>
+      <w:pPr>
+        <w:rPr>
+          <w:lang w:val="en-GB"/>
+        </w:rPr>
+      </w:pPr>
+      <w:r>
+        <w:rPr>
+          <w:lang w:val="en-GB"/>
+        </w:rPr>
+        <w:t xml:space="preserve">Munich -&gt; Prague -&gt; Brussels -&gt; London -&gt; Dublin -&gt; Copenhagen -&gt; Stockholm -&gt; Saint Petersburg -&gt; Milan -&gt; Barcelona -&gt; Madrid -&gt; Paris -&gt; Hamburg -&gt; Berlin -&gt; Warsaw -&gt; Vienna -&gt; Rome -&gt; Sofia -&gt; Istanbul -&gt; Bucharest -&gt; Belgrade -&gt; Budapest -&gt; Kiev -&gt; Moscow -&gt; Munich -&gt; </w:t>
+      </w:r>
+    </w:p>
+    <w:p>
+      <w:pPr>
+        <w:rPr>
+          <w:lang w:val="en-GB"/>
+        </w:rPr>
+      </w:pPr>
+    </w:p>
+    <w:p>
+      <w:pPr>
+        <w:rPr>
+          <w:lang w:val="en-GB"/>
+        </w:rPr>
+      </w:pPr>
+      <w:r>
+        <w:rPr>
+          <w:lang w:val="en-GB"/>
+        </w:rPr>
+        <w:t>Performing with 1200</w:t>
+      </w:r>
+      <w:r>
+        <w:rPr>
+          <w:lang w:val="en-GB"/>
+        </w:rPr>
+        <w:t>:</w:t>
+      </w:r>
+    </w:p>
+    <w:p>
+      <w:pPr>
+        <w:rPr>
+          <w:lang w:val="en-GB"/>
+        </w:rPr>
+      </w:pPr>
+      <w:r>
+        <w:rPr>
+          <w:lang w:val="en-GB"/>
+        </w:rPr>
+        <w:t>Run 0 with 1200</w:t>
+      </w:r>
+    </w:p>
+    <w:p>
+      <w:pPr>
+        <w:rPr>
+          <w:lang w:val="en-GB"/>
+        </w:rPr>
+      </w:pPr>
+      <w:r>
+        <w:rPr>
+          <w:lang w:val="en-GB"/>
+        </w:rPr>
+        <w:t>The shortest route was 12287.070000000007km:</w:t>
+      </w:r>
+    </w:p>
+    <w:p>
+      <w:pPr>
+        <w:rPr>
+          <w:lang w:val="en-GB"/>
+        </w:rPr>
+      </w:pPr>
+      <w:r>
+        <w:rPr>
+          <w:lang w:val="en-GB"/>
+        </w:rPr>
+        <w:t xml:space="preserve">Hamburg -&gt; Brussels -&gt; Paris -&gt; London -&gt; Dublin -&gt; Madrid -&gt; Barcelona -&gt; Rome -&gt; Milan -&gt; Munich -&gt; Prague -&gt; Berlin -&gt; Warsaw -&gt; Vienna -&gt; Budapest -&gt; Belgrade -&gt; Sofia -&gt; Istanbul -&gt; Bucharest -&gt; Kiev -&gt; Moscow -&gt; Saint Petersburg -&gt; Stockholm -&gt; Copenhagen -&gt; Hamburg -&gt; </w:t>
+      </w:r>
+    </w:p>
+    <w:p>
+      <w:pPr>
+        <w:rPr>
+          <w:lang w:val="en-GB"/>
+        </w:rPr>
+      </w:pPr>
+    </w:p>
+    <w:p>
+      <w:pPr>
+        <w:rPr>
+          <w:lang w:val="en-GB"/>
+        </w:rPr>
+      </w:pPr>
+      <w:r>
+        <w:rPr>
+          <w:lang w:val="en-GB"/>
+        </w:rPr>
+        <w:t>The longest route was 12287.070000000007km:</w:t>
+      </w:r>
     </w:p>
     <w:sectPr>
       <w:pgSz w:w="11906" w:h="16838"/>
@@ -7113,6 +9561,28 @@
       <w:szCs w:val="26"/>
     </w:rPr>
   </w:style>
+  <w:style w:type="paragraph" w:styleId="Overskrift3">
+    <w:name w:val="heading 3"/>
+    <w:basedOn w:val="Normal"/>
+    <w:next w:val="Normal"/>
+    <w:link w:val="Overskrift3Tegn"/>
+    <w:uiPriority w:val="9"/>
+    <w:unhideWhenUsed/>
+    <w:qFormat/>
+    <w:rsid w:val="00E02299"/>
+    <w:pPr>
+      <w:keepNext/>
+      <w:keepLines/>
+      <w:spacing w:before="40" w:after="0"/>
+      <w:outlineLvl w:val="2"/>
+    </w:pPr>
+    <w:rPr>
+      <w:rFonts w:asciiTheme="majorHAnsi" w:eastAsiaTheme="majorEastAsia" w:hAnsiTheme="majorHAnsi" w:cstheme="majorBidi"/>
+      <w:color w:val="1F3763" w:themeColor="accent1" w:themeShade="7F"/>
+      <w:sz w:val="24"/>
+      <w:szCs w:val="24"/>
+    </w:rPr>
+  </w:style>
   <w:style w:type="character" w:default="1" w:styleId="Standardskriftforavsnitt">
     <w:name w:val="Default Paragraph Font"/>
     <w:uiPriority w:val="1"/>
@@ -7230,6 +9700,38 @@
         <w:insideV w:val="single" w:sz="4" w:space="0" w:color="auto"/>
       </w:tblBorders>
     </w:tblPr>
+  </w:style>
+  <w:style w:type="paragraph" w:styleId="Bildetekst">
+    <w:name w:val="caption"/>
+    <w:basedOn w:val="Normal"/>
+    <w:next w:val="Normal"/>
+    <w:uiPriority w:val="35"/>
+    <w:unhideWhenUsed/>
+    <w:qFormat/>
+    <w:rsid w:val="002B5FFB"/>
+    <w:pPr>
+      <w:spacing w:after="200" w:line="240" w:lineRule="auto"/>
+    </w:pPr>
+    <w:rPr>
+      <w:i/>
+      <w:iCs/>
+      <w:color w:val="44546A" w:themeColor="text2"/>
+      <w:sz w:val="18"/>
+      <w:szCs w:val="18"/>
+    </w:rPr>
+  </w:style>
+  <w:style w:type="character" w:customStyle="1" w:styleId="Overskrift3Tegn">
+    <w:name w:val="Overskrift 3 Tegn"/>
+    <w:basedOn w:val="Standardskriftforavsnitt"/>
+    <w:link w:val="Overskrift3"/>
+    <w:uiPriority w:val="9"/>
+    <w:rsid w:val="00E02299"/>
+    <w:rPr>
+      <w:rFonts w:asciiTheme="majorHAnsi" w:eastAsiaTheme="majorEastAsia" w:hAnsiTheme="majorHAnsi" w:cstheme="majorBidi"/>
+      <w:color w:val="1F3763" w:themeColor="accent1" w:themeShade="7F"/>
+      <w:sz w:val="24"/>
+      <w:szCs w:val="24"/>
+    </w:rPr>
   </w:style>
 </w:styles>
 </file>

</xml_diff>

<commit_message>
updatet docstring and report. added more tests to baldwinian
</commit_message>
<xml_diff>
--- a/oblig1/TSP - Report.docx
+++ b/oblig1/TSP - Report.docx
@@ -5688,14 +5688,12 @@
           <w:lang w:val="en-GB"/>
         </w:rPr>
       </w:pPr>
-      <w:bookmarkStart w:id="3" w:name="_Toc524981979"/>
-      <w:r>
-        <w:rPr>
-          <w:lang w:val="en-GB"/>
-        </w:rPr>
-        <w:t>How to run</w:t>
-      </w:r>
-      <w:bookmarkEnd w:id="3"/>
+      <w:r>
+        <w:rPr>
+          <w:lang w:val="en-GB"/>
+        </w:rPr>
+        <w:t>Features</w:t>
+      </w:r>
     </w:p>
     <w:p>
       <w:pPr>
@@ -5707,7 +5705,7 @@
         <w:rPr>
           <w:lang w:val="en-GB"/>
         </w:rPr>
-        <w:t>The code is divided into three scripts:</w:t>
+        <w:t>When running the code without any arguments, the script will execute an exhaustive search on the 10 first cities in the csv file and yield the shortest route, its distance and how long it took to find it.</w:t>
       </w:r>
     </w:p>
     <w:p>
@@ -5720,19 +5718,132 @@
         <w:rPr>
           <w:lang w:val="en-GB"/>
         </w:rPr>
-        <w:t>Everything is run from the main script TSP.py.</w:t>
-      </w:r>
-      <w:r>
-        <w:rPr>
-          <w:lang w:val="en-GB"/>
-        </w:rPr>
-        <w:t xml:space="preserve"> This reads the data from the CSV file and runs the different</w:t>
-      </w:r>
-      <w:r>
-        <w:rPr>
-          <w:lang w:val="en-GB"/>
-        </w:rPr>
-        <w:t xml:space="preserve"> methods and algorithms according to the arguments given from the user. It then returns the results and prints and plots in a manner that can answer the questions in the assignment. </w:t>
+        <w:t xml:space="preserve">If Hill Climber is chosen, the script will execute a hill climber search on </w:t>
+      </w:r>
+      <w:proofErr w:type="gramStart"/>
+      <w:r>
+        <w:rPr>
+          <w:lang w:val="en-GB"/>
+        </w:rPr>
+        <w:t>a number of</w:t>
+      </w:r>
+      <w:proofErr w:type="gramEnd"/>
+      <w:r>
+        <w:rPr>
+          <w:lang w:val="en-GB"/>
+        </w:rPr>
+        <w:t xml:space="preserve"> cities provided by the user and yield the shortest route found and its distance. It then proceeds to do 20 runs and prints the best, the mean and standard deviation of the runs</w:t>
+      </w:r>
+    </w:p>
+    <w:p>
+      <w:pPr>
+        <w:rPr>
+          <w:lang w:val="en-GB"/>
+        </w:rPr>
+      </w:pPr>
+      <w:r>
+        <w:rPr>
+          <w:lang w:val="en-GB"/>
+        </w:rPr>
+        <w:t xml:space="preserve">If </w:t>
+      </w:r>
+      <w:r>
+        <w:rPr>
+          <w:lang w:val="en-GB"/>
+        </w:rPr>
+        <w:t>G</w:t>
+      </w:r>
+      <w:r>
+        <w:rPr>
+          <w:lang w:val="en-GB"/>
+        </w:rPr>
+        <w:t xml:space="preserve">enetic </w:t>
+      </w:r>
+      <w:r>
+        <w:rPr>
+          <w:lang w:val="en-GB"/>
+        </w:rPr>
+        <w:t>A</w:t>
+      </w:r>
+      <w:r>
+        <w:rPr>
+          <w:lang w:val="en-GB"/>
+        </w:rPr>
+        <w:t xml:space="preserve">lgorithm is chosen, the script will create three different population sizes and execute 20 runs of </w:t>
+      </w:r>
+      <w:proofErr w:type="gramStart"/>
+      <w:r>
+        <w:rPr>
+          <w:lang w:val="en-GB"/>
+        </w:rPr>
+        <w:t>a</w:t>
+      </w:r>
+      <w:proofErr w:type="gramEnd"/>
+      <w:r>
+        <w:rPr>
+          <w:lang w:val="en-GB"/>
+        </w:rPr>
+        <w:t xml:space="preserve"> evolutionary algorithm for each population size and return the same results as for hill climber. Population size and number of generations to use can be modified in the beginning of the main function in TSP.py</w:t>
+      </w:r>
+    </w:p>
+    <w:p>
+      <w:pPr>
+        <w:rPr>
+          <w:lang w:val="en-GB"/>
+        </w:rPr>
+      </w:pPr>
+      <w:r>
+        <w:rPr>
+          <w:lang w:val="en-GB"/>
+        </w:rPr>
+        <w:t>If Hybrid is chosen</w:t>
+      </w:r>
+      <w:r>
+        <w:rPr>
+          <w:lang w:val="en-GB"/>
+        </w:rPr>
+        <w:t xml:space="preserve">, the script will execute 20 runs in the same fashion as with Genetic </w:t>
+      </w:r>
+      <w:proofErr w:type="gramStart"/>
+      <w:r>
+        <w:rPr>
+          <w:lang w:val="en-GB"/>
+        </w:rPr>
+        <w:t>Algorithm, but</w:t>
+      </w:r>
+      <w:proofErr w:type="gramEnd"/>
+      <w:r>
+        <w:rPr>
+          <w:lang w:val="en-GB"/>
+        </w:rPr>
+        <w:t xml:space="preserve"> will add a local search with Hill Climber for each generation. The user can provide either Lamarckian or Baldwinian as learning model. Lamarckian is default if nothing is chosen.</w:t>
+      </w:r>
+    </w:p>
+    <w:p>
+      <w:pPr>
+        <w:pStyle w:val="Overskrift3"/>
+        <w:rPr>
+          <w:lang w:val="en-GB"/>
+        </w:rPr>
+      </w:pPr>
+      <w:r>
+        <w:rPr>
+          <w:lang w:val="en-GB"/>
+        </w:rPr>
+        <w:t>How to run</w:t>
+      </w:r>
+    </w:p>
+    <w:p>
+      <w:pPr>
+        <w:rPr>
+          <w:lang w:val="en-GB"/>
+        </w:rPr>
+      </w:pPr>
+      <w:r>
+        <w:rPr>
+          <w:lang w:val="en-GB"/>
+        </w:rPr>
+        <w:t xml:space="preserve">Everything is run from the main script TSP.py. This reads the data from the CSV file and runs the different methods and algorithms according to the arguments given from the user. It then returns the results and prints and plots in a manner that can answer the questions in the assignment. </w:t>
       </w:r>
     </w:p>
     <w:p>
@@ -6001,7 +6112,21 @@
           <w:i/>
           <w:lang w:val="en-GB"/>
         </w:rPr>
-        <w:t>Learning model:</w:t>
+        <w:t>Learning model</w:t>
+      </w:r>
+      <w:r>
+        <w:rPr>
+          <w:i/>
+          <w:lang w:val="en-GB"/>
+        </w:rPr>
+        <w:t xml:space="preserve"> (Only for hybrid mode)</w:t>
+      </w:r>
+      <w:r>
+        <w:rPr>
+          <w:i/>
+          <w:lang w:val="en-GB"/>
+        </w:rPr>
+        <w:t>:</w:t>
       </w:r>
     </w:p>
     <w:p>
@@ -6047,6 +6172,13 @@
         <w:tab/>
         <w:t>Uses the Lamarckian learning model</w:t>
       </w:r>
+      <w:r>
+        <w:rPr>
+          <w:i/>
+          <w:lang w:val="en-GB"/>
+        </w:rPr>
+        <w:t xml:space="preserve"> (Default if none is chosen)</w:t>
+      </w:r>
     </w:p>
     <w:p>
       <w:pPr>
@@ -6093,19 +6225,56 @@
         <w:rPr>
           <w:lang w:val="en-GB"/>
         </w:rPr>
-        <w:t xml:space="preserve">If no arguments </w:t>
-      </w:r>
-      <w:r>
-        <w:rPr>
-          <w:lang w:val="en-GB"/>
-        </w:rPr>
-        <w:t>are</w:t>
-      </w:r>
-      <w:r>
-        <w:rPr>
-          <w:lang w:val="en-GB"/>
-        </w:rPr>
-        <w:t xml:space="preserve"> given, TSP.py will run an exhaustive search for the 10 first cities and return the shortest route, its distance and execution time. </w:t>
+        <w:lastRenderedPageBreak/>
+        <w:t>Example</w:t>
+      </w:r>
+      <w:r>
+        <w:rPr>
+          <w:lang w:val="en-GB"/>
+        </w:rPr>
+        <w:t xml:space="preserve"> to run genetic algorithm for 24 cities</w:t>
+      </w:r>
+      <w:r>
+        <w:rPr>
+          <w:lang w:val="en-GB"/>
+        </w:rPr>
+        <w:t>:</w:t>
+      </w:r>
+      <w:r>
+        <w:rPr>
+          <w:lang w:val="en-GB"/>
+        </w:rPr>
+        <w:tab/>
+      </w:r>
+      <w:r>
+        <w:rPr>
+          <w:i/>
+          <w:lang w:val="en-GB"/>
+        </w:rPr>
+        <w:t>python TSP.py</w:t>
+      </w:r>
+      <w:r>
+        <w:rPr>
+          <w:i/>
+          <w:lang w:val="en-GB"/>
+        </w:rPr>
+        <w:t xml:space="preserve"> -m </w:t>
+      </w:r>
+      <w:proofErr w:type="spellStart"/>
+      <w:r>
+        <w:rPr>
+          <w:i/>
+          <w:lang w:val="en-GB"/>
+        </w:rPr>
+        <w:t>ga</w:t>
+      </w:r>
+      <w:proofErr w:type="spellEnd"/>
+      <w:r>
+        <w:rPr>
+          <w:i/>
+          <w:lang w:val="en-GB"/>
+        </w:rPr>
+        <w:t xml:space="preserve"> -r 24</w:t>
       </w:r>
     </w:p>
     <w:p>
@@ -6121,8 +6290,6 @@
         </w:rPr>
         <w:t>Code Structure</w:t>
       </w:r>
-      <w:bookmarkStart w:id="4" w:name="_GoBack"/>
-      <w:bookmarkEnd w:id="4"/>
     </w:p>
     <w:p>
       <w:pPr>
@@ -6246,69 +6413,122 @@
           <w:lang w:val="en-GB"/>
         </w:rPr>
       </w:pPr>
-      <w:bookmarkStart w:id="5" w:name="_Toc524981980"/>
-      <w:r>
-        <w:rPr>
-          <w:lang w:val="en-GB"/>
-        </w:rPr>
-        <w:lastRenderedPageBreak/>
+      <w:bookmarkStart w:id="3" w:name="_Toc524981980"/>
+      <w:r>
+        <w:rPr>
+          <w:lang w:val="en-GB"/>
+        </w:rPr>
         <w:t>Exhaustive search</w:t>
       </w:r>
-      <w:bookmarkEnd w:id="5"/>
+      <w:bookmarkEnd w:id="3"/>
     </w:p>
     <w:p>
       <w:pPr>
-        <w:pStyle w:val="Overskrift2"/>
-        <w:rPr>
-          <w:lang w:val="en-GB"/>
-        </w:rPr>
-      </w:pPr>
-      <w:bookmarkStart w:id="6" w:name="_Toc524981981"/>
-      <w:r>
-        <w:rPr>
-          <w:lang w:val="en-GB"/>
-        </w:rPr>
-        <w:t>What is the shortest route and what is the distance?</w:t>
-      </w:r>
-      <w:bookmarkEnd w:id="6"/>
+        <w:rPr>
+          <w:lang w:val="en-GB"/>
+        </w:rPr>
+      </w:pPr>
+      <w:r>
+        <w:rPr>
+          <w:lang w:val="en-GB"/>
+        </w:rPr>
+        <w:t xml:space="preserve">Exhaustive search will use the function </w:t>
+      </w:r>
+      <w:proofErr w:type="spellStart"/>
+      <w:r>
+        <w:rPr>
+          <w:i/>
+          <w:lang w:val="en-GB"/>
+        </w:rPr>
+        <w:t>create_permutation</w:t>
+      </w:r>
+      <w:proofErr w:type="spellEnd"/>
+      <w:r>
+        <w:rPr>
+          <w:i/>
+          <w:lang w:val="en-GB"/>
+        </w:rPr>
+        <w:t xml:space="preserve"> of routes</w:t>
+      </w:r>
+      <w:r>
+        <w:rPr>
+          <w:lang w:val="en-GB"/>
+        </w:rPr>
+        <w:t xml:space="preserve"> to create all the combinations of routes for the first </w:t>
+      </w:r>
+      <w:r>
+        <w:rPr>
+          <w:i/>
+          <w:lang w:val="en-GB"/>
+        </w:rPr>
+        <w:t xml:space="preserve">n </w:t>
+      </w:r>
+      <w:r>
+        <w:rPr>
+          <w:lang w:val="en-GB"/>
+        </w:rPr>
+        <w:t>cities</w:t>
+      </w:r>
+      <w:r>
+        <w:rPr>
+          <w:lang w:val="en-GB"/>
+        </w:rPr>
+        <w:t>. Then loop through all combinations and find the best one</w:t>
+      </w:r>
     </w:p>
     <w:p>
       <w:pPr>
-        <w:rPr>
-          <w:lang w:val="en-GB"/>
-        </w:rPr>
-      </w:pPr>
-      <w:r>
-        <w:rPr>
-          <w:lang w:val="en-GB"/>
-        </w:rPr>
-        <w:t>Implementing exhaustive search for 10 cities yielded following route:</w:t>
-      </w:r>
+        <w:pStyle w:val="Overskrift2"/>
+        <w:rPr>
+          <w:lang w:val="en-GB"/>
+        </w:rPr>
+      </w:pPr>
+      <w:bookmarkStart w:id="4" w:name="_Toc524981981"/>
+      <w:r>
+        <w:rPr>
+          <w:lang w:val="en-GB"/>
+        </w:rPr>
+        <w:t>What is the shortest route and what is the distance?</w:t>
+      </w:r>
+      <w:bookmarkEnd w:id="4"/>
     </w:p>
     <w:p>
       <w:pPr>
-        <w:pStyle w:val="Listeavsnitt"/>
-        <w:rPr>
-          <w:b/>
-          <w:lang w:val="en-GB"/>
-        </w:rPr>
-      </w:pPr>
+        <w:rPr>
+          <w:lang w:val="en-GB"/>
+        </w:rPr>
+      </w:pPr>
+      <w:r>
+        <w:rPr>
+          <w:lang w:val="en-GB"/>
+        </w:rPr>
+        <w:t>Implementing exhaustive search for 10 cities yielded following route:</w:t>
+      </w:r>
     </w:p>
     <w:p>
       <w:pPr>
         <w:pStyle w:val="Listeavsnitt"/>
         <w:rPr>
           <w:b/>
-          <w:i/>
-          <w:lang w:val="en-GB"/>
-        </w:rPr>
-      </w:pPr>
-      <w:r>
+          <w:lang w:val="en-GB"/>
+        </w:rPr>
+      </w:pPr>
+    </w:p>
+    <w:p>
+      <w:pPr>
+        <w:pStyle w:val="Listeavsnitt"/>
         <w:rPr>
           <w:b/>
           <w:i/>
           <w:lang w:val="en-GB"/>
         </w:rPr>
+      </w:pPr>
+      <w:r>
+        <w:rPr>
+          <w:b/>
+          <w:i/>
+          <w:lang w:val="en-GB"/>
+        </w:rPr>
         <w:t>The shortest route using exhaustive search:</w:t>
       </w:r>
     </w:p>
@@ -6385,14 +6605,14 @@
           <w:lang w:val="en-GB"/>
         </w:rPr>
       </w:pPr>
-      <w:bookmarkStart w:id="7" w:name="_Toc524981982"/>
+      <w:bookmarkStart w:id="5" w:name="_Toc524981982"/>
       <w:r>
         <w:rPr>
           <w:lang w:val="en-GB"/>
         </w:rPr>
         <w:t>How long did it take the program to find it?</w:t>
       </w:r>
-      <w:bookmarkEnd w:id="7"/>
+      <w:bookmarkEnd w:id="5"/>
       <w:r>
         <w:rPr>
           <w:lang w:val="en-GB"/>
@@ -6432,7 +6652,7 @@
           <w:lang w:val="en-GB"/>
         </w:rPr>
       </w:pPr>
-      <w:bookmarkStart w:id="8" w:name="_Toc524981983"/>
+      <w:bookmarkStart w:id="6" w:name="_Toc524981983"/>
       <w:r>
         <w:rPr>
           <w:lang w:val="en-GB"/>
@@ -6457,7 +6677,7 @@
         </w:rPr>
         <w:t>?</w:t>
       </w:r>
-      <w:bookmarkEnd w:id="8"/>
+      <w:bookmarkEnd w:id="6"/>
     </w:p>
     <w:p>
       <w:pPr>
@@ -7309,7 +7529,7 @@
           <w:lang w:val="en-GB"/>
         </w:rPr>
       </w:pPr>
-      <w:bookmarkStart w:id="9" w:name="_Toc524981984"/>
+      <w:bookmarkStart w:id="7" w:name="_Toc524981984"/>
       <w:r>
         <w:rPr>
           <w:lang w:val="en-GB"/>
@@ -7317,7 +7537,7 @@
         <w:lastRenderedPageBreak/>
         <w:t>Hill Climbing</w:t>
       </w:r>
-      <w:bookmarkEnd w:id="9"/>
+      <w:bookmarkEnd w:id="7"/>
     </w:p>
     <w:p>
       <w:pPr>
@@ -7326,7 +7546,7 @@
           <w:lang w:val="en-GB"/>
         </w:rPr>
       </w:pPr>
-      <w:bookmarkStart w:id="10" w:name="_Toc524981985"/>
+      <w:bookmarkStart w:id="8" w:name="_Toc524981985"/>
       <w:r>
         <w:rPr>
           <w:lang w:val="en-GB"/>
@@ -7339,7 +7559,7 @@
         </w:rPr>
         <w:t>?</w:t>
       </w:r>
-      <w:bookmarkEnd w:id="10"/>
+      <w:bookmarkEnd w:id="8"/>
     </w:p>
     <w:p>
       <w:pPr>
@@ -7515,14 +7735,14 @@
           <w:lang w:val="en-GB"/>
         </w:rPr>
       </w:pPr>
-      <w:bookmarkStart w:id="11" w:name="_Toc524981986"/>
+      <w:bookmarkStart w:id="9" w:name="_Toc524981986"/>
       <w:r>
         <w:rPr>
           <w:lang w:val="en-GB"/>
         </w:rPr>
         <w:t>Performing 20 hill climbs on random sequence of 10 cities:</w:t>
       </w:r>
-      <w:bookmarkEnd w:id="11"/>
+      <w:bookmarkEnd w:id="9"/>
       <w:r>
         <w:rPr>
           <w:lang w:val="en-GB"/>
@@ -7685,14 +7905,14 @@
           <w:lang w:val="en-GB"/>
         </w:rPr>
       </w:pPr>
-      <w:bookmarkStart w:id="12" w:name="_Toc524981987"/>
+      <w:bookmarkStart w:id="10" w:name="_Toc524981987"/>
       <w:r>
         <w:rPr>
           <w:lang w:val="en-GB"/>
         </w:rPr>
         <w:t>Performing 20 hill climbs on random sequence of 24 cities:</w:t>
       </w:r>
-      <w:bookmarkEnd w:id="12"/>
+      <w:bookmarkEnd w:id="10"/>
       <w:r>
         <w:rPr>
           <w:lang w:val="en-GB"/>
@@ -7846,7 +8066,7 @@
           <w:lang w:val="en-GB"/>
         </w:rPr>
       </w:pPr>
-      <w:bookmarkStart w:id="13" w:name="_Toc524981988"/>
+      <w:bookmarkStart w:id="11" w:name="_Toc524981988"/>
       <w:r>
         <w:rPr>
           <w:lang w:val="en-GB"/>
@@ -7854,7 +8074,7 @@
         <w:lastRenderedPageBreak/>
         <w:t>Genetic Algorithm</w:t>
       </w:r>
-      <w:bookmarkEnd w:id="13"/>
+      <w:bookmarkEnd w:id="11"/>
     </w:p>
     <w:p>
       <w:pPr>
@@ -8186,7 +8406,7 @@
           <w:lang w:val="en-GB"/>
         </w:rPr>
       </w:pPr>
-      <w:bookmarkStart w:id="14" w:name="_Toc524981989"/>
+      <w:bookmarkStart w:id="12" w:name="_Toc524981989"/>
       <w:r>
         <w:rPr>
           <w:lang w:val="en-GB"/>
@@ -8199,7 +8419,7 @@
         </w:rPr>
         <w:t>:</w:t>
       </w:r>
-      <w:bookmarkEnd w:id="14"/>
+      <w:bookmarkEnd w:id="12"/>
     </w:p>
     <w:p>
       <w:pPr>
@@ -8208,14 +8428,14 @@
           <w:lang w:val="en-GB"/>
         </w:rPr>
       </w:pPr>
-      <w:bookmarkStart w:id="15" w:name="_Toc524981990"/>
+      <w:bookmarkStart w:id="13" w:name="_Toc524981990"/>
       <w:r>
         <w:rPr>
           <w:lang w:val="en-GB"/>
         </w:rPr>
         <w:t>Conclude which is better in terms of tour length and number of generations of evolution:</w:t>
       </w:r>
-      <w:bookmarkEnd w:id="15"/>
+      <w:bookmarkEnd w:id="13"/>
     </w:p>
     <w:p>
       <w:pPr>
@@ -8934,7 +9154,7 @@
           <w:lang w:val="en-GB"/>
         </w:rPr>
       </w:pPr>
-      <w:bookmarkStart w:id="16" w:name="_Toc524981991"/>
+      <w:bookmarkStart w:id="14" w:name="_Toc524981991"/>
       <w:r>
         <w:rPr>
           <w:lang w:val="en-GB"/>
@@ -8948,7 +9168,7 @@
         </w:rPr>
         <w:t xml:space="preserve"> on time</w:t>
       </w:r>
-      <w:bookmarkEnd w:id="16"/>
+      <w:bookmarkEnd w:id="14"/>
     </w:p>
     <w:p>
       <w:pPr>
@@ -10199,14 +10419,14 @@
           <w:lang w:val="en-GB"/>
         </w:rPr>
       </w:pPr>
-      <w:bookmarkStart w:id="17" w:name="_Toc524981992"/>
+      <w:bookmarkStart w:id="15" w:name="_Toc524981992"/>
       <w:r>
         <w:rPr>
           <w:lang w:val="en-GB"/>
         </w:rPr>
         <w:t>Hybrid algorithm</w:t>
       </w:r>
-      <w:bookmarkEnd w:id="17"/>
+      <w:bookmarkEnd w:id="15"/>
     </w:p>
     <w:p>
       <w:pPr>
@@ -10276,16 +10496,34 @@
     </w:p>
     <w:p>
       <w:pPr>
+        <w:rPr>
+          <w:rFonts w:asciiTheme="majorHAnsi" w:eastAsiaTheme="majorEastAsia" w:hAnsiTheme="majorHAnsi" w:cstheme="majorBidi"/>
+          <w:color w:val="1F3763" w:themeColor="accent1" w:themeShade="7F"/>
+          <w:sz w:val="24"/>
+          <w:szCs w:val="24"/>
+          <w:lang w:val="en-GB"/>
+        </w:rPr>
+      </w:pPr>
+      <w:bookmarkStart w:id="16" w:name="_Toc524981993"/>
+      <w:r>
+        <w:rPr>
+          <w:lang w:val="en-GB"/>
+        </w:rPr>
+        <w:br w:type="page"/>
+      </w:r>
+    </w:p>
+    <w:p>
+      <w:pPr>
         <w:pStyle w:val="Overskrift3"/>
         <w:rPr>
           <w:lang w:val="en-GB"/>
         </w:rPr>
       </w:pPr>
-      <w:bookmarkStart w:id="18" w:name="_Toc524981993"/>
-      <w:r>
-        <w:rPr>
-          <w:lang w:val="en-GB"/>
-        </w:rPr>
+      <w:r>
+        <w:rPr>
+          <w:lang w:val="en-GB"/>
+        </w:rPr>
+        <w:lastRenderedPageBreak/>
         <w:t>Results</w:t>
       </w:r>
       <w:r>
@@ -10294,7 +10532,7 @@
         </w:rPr>
         <w:t xml:space="preserve"> of baldwinian</w:t>
       </w:r>
-      <w:bookmarkEnd w:id="18"/>
+      <w:bookmarkEnd w:id="16"/>
     </w:p>
     <w:p>
       <w:pPr>
@@ -10389,7 +10627,6 @@
                 <w:b/>
                 <w:lang w:val="en-GB"/>
               </w:rPr>
-              <w:lastRenderedPageBreak/>
               <w:t>Population</w:t>
             </w:r>
           </w:p>
@@ -10954,48 +11191,47 @@
         <w:rPr>
           <w:lang w:val="en-GB"/>
         </w:rPr>
-        <w:t xml:space="preserve">Baldwinian was performed with a lot less evaluations, since it spends a lot of time doing local searches. </w:t>
-      </w:r>
-      <w:r>
-        <w:rPr>
-          <w:lang w:val="en-GB"/>
-        </w:rPr>
-        <w:t>It does not seem to perform very well with as few evaluations</w:t>
-      </w:r>
-      <w:r>
-        <w:rPr>
-          <w:lang w:val="en-GB"/>
-        </w:rPr>
-        <w:t xml:space="preserve">. Figure 1 clearly shows that pure GA </w:t>
-      </w:r>
-      <w:r>
-        <w:rPr>
-          <w:lang w:val="en-GB"/>
-        </w:rPr>
-        <w:t>has converged further at the point of 70 generations. Though the population of Baldwinian is quite a lot smaller than when using pure GA</w:t>
-      </w:r>
-      <w:r>
-        <w:rPr>
-          <w:lang w:val="en-GB"/>
-        </w:rPr>
-        <w:t xml:space="preserve">. When tested with a population of 100, it shows more improvement. </w:t>
+        <w:t>The first test</w:t>
+      </w:r>
+      <w:r>
+        <w:rPr>
+          <w:lang w:val="en-GB"/>
+        </w:rPr>
+        <w:t xml:space="preserve"> (figure 6)</w:t>
+      </w:r>
+      <w:r>
+        <w:rPr>
+          <w:lang w:val="en-GB"/>
+        </w:rPr>
+        <w:t xml:space="preserve"> of baldwinian was performed with very few evaluations and it looks like it performs poorly compared to pure GA. When increasing number of evaluations</w:t>
+      </w:r>
+      <w:r>
+        <w:rPr>
+          <w:lang w:val="en-GB"/>
+        </w:rPr>
+        <w:t>, see figure 7, performance increases slightly. Figure 8 shows a test with a population size that is the same as one of pure GA’s population sizes. At 100 generations, baldwinian slightly outperforms that of pure GA at the same amount of evaluations.</w:t>
+      </w:r>
+      <w:bookmarkStart w:id="17" w:name="_GoBack"/>
+      <w:bookmarkEnd w:id="17"/>
+      <w:r>
+        <w:rPr>
+          <w:lang w:val="en-GB"/>
+        </w:rPr>
+        <w:t xml:space="preserve"> </w:t>
       </w:r>
     </w:p>
     <w:p>
       <w:pPr>
-        <w:jc w:val="center"/>
-        <w:rPr>
-          <w:lang w:val="en-GB"/>
-        </w:rPr>
+        <w:keepNext/>
       </w:pPr>
       <w:r>
         <w:rPr>
           <w:noProof/>
         </w:rPr>
         <w:drawing>
-          <wp:inline distT="0" distB="0" distL="0" distR="0" wp14:anchorId="787D6B7B" wp14:editId="289A4942">
-            <wp:extent cx="3380510" cy="2534466"/>
-            <wp:effectExtent l="0" t="0" r="0" b="0"/>
+          <wp:inline distT="0" distB="0" distL="0" distR="0" wp14:anchorId="787D6B7B" wp14:editId="3C1AD5A9">
+            <wp:extent cx="2868234" cy="2150398"/>
+            <wp:effectExtent l="0" t="0" r="8890" b="2540"/>
             <wp:docPr id="40" name="Bilde 40"/>
             <wp:cNvGraphicFramePr>
               <a:graphicFrameLocks xmlns:a="http://schemas.openxmlformats.org/drawingml/2006/main" noChangeAspect="1"/>
@@ -11025,7 +11261,7 @@
                   <pic:spPr bwMode="auto">
                     <a:xfrm>
                       <a:off x="0" y="0"/>
-                      <a:ext cx="3386585" cy="2539020"/>
+                      <a:ext cx="2877867" cy="2157620"/>
                     </a:xfrm>
                     <a:prstGeom prst="rect">
                       <a:avLst/>
@@ -11041,27 +11277,115 @@
           </wp:inline>
         </w:drawing>
       </w:r>
+      <w:r>
+        <w:rPr>
+          <w:noProof/>
+        </w:rPr>
+        <w:drawing>
+          <wp:inline distT="0" distB="0" distL="0" distR="0" wp14:anchorId="5F44A4A0" wp14:editId="676C748D">
+            <wp:extent cx="2822864" cy="2116382"/>
+            <wp:effectExtent l="0" t="0" r="0" b="0"/>
+            <wp:docPr id="33" name="Bilde 33"/>
+            <wp:cNvGraphicFramePr>
+              <a:graphicFrameLocks xmlns:a="http://schemas.openxmlformats.org/drawingml/2006/main" noChangeAspect="1"/>
+            </wp:cNvGraphicFramePr>
+            <a:graphic xmlns:a="http://schemas.openxmlformats.org/drawingml/2006/main">
+              <a:graphicData uri="http://schemas.openxmlformats.org/drawingml/2006/picture">
+                <pic:pic xmlns:pic="http://schemas.openxmlformats.org/drawingml/2006/picture">
+                  <pic:nvPicPr>
+                    <pic:cNvPr id="0" name="Picture 3"/>
+                    <pic:cNvPicPr>
+                      <a:picLocks noChangeAspect="1" noChangeArrowheads="1"/>
+                    </pic:cNvPicPr>
+                  </pic:nvPicPr>
+                  <pic:blipFill>
+                    <a:blip r:embed="rId13">
+                      <a:extLst>
+                        <a:ext uri="{28A0092B-C50C-407E-A947-70E740481C1C}">
+                          <a14:useLocalDpi xmlns:a14="http://schemas.microsoft.com/office/drawing/2010/main" val="0"/>
+                        </a:ext>
+                      </a:extLst>
+                    </a:blip>
+                    <a:srcRect/>
+                    <a:stretch>
+                      <a:fillRect/>
+                    </a:stretch>
+                  </pic:blipFill>
+                  <pic:spPr bwMode="auto">
+                    <a:xfrm>
+                      <a:off x="0" y="0"/>
+                      <a:ext cx="2877219" cy="2157134"/>
+                    </a:xfrm>
+                    <a:prstGeom prst="rect">
+                      <a:avLst/>
+                    </a:prstGeom>
+                    <a:noFill/>
+                    <a:ln>
+                      <a:noFill/>
+                    </a:ln>
+                  </pic:spPr>
+                </pic:pic>
+              </a:graphicData>
+            </a:graphic>
+          </wp:inline>
+        </w:drawing>
+      </w:r>
     </w:p>
     <w:p>
       <w:pPr>
-        <w:rPr>
-          <w:lang w:val="en-GB"/>
-        </w:rPr>
-      </w:pPr>
+        <w:pStyle w:val="Bildetekst"/>
+      </w:pPr>
+      <w:r>
+        <w:t xml:space="preserve">Figure </w:t>
+      </w:r>
+      <w:fldSimple w:instr=" SEQ Figure \* ARABIC ">
+        <w:r>
+          <w:rPr>
+            <w:noProof/>
+          </w:rPr>
+          <w:t>7</w:t>
+        </w:r>
+      </w:fldSimple>
+      <w:r>
+        <w:tab/>
+      </w:r>
+      <w:r>
+        <w:tab/>
+      </w:r>
+      <w:r>
+        <w:tab/>
+      </w:r>
+      <w:r>
+        <w:tab/>
+      </w:r>
+      <w:r>
+        <w:tab/>
+      </w:r>
+      <w:r>
+        <w:tab/>
+        <w:t xml:space="preserve">Figure </w:t>
+      </w:r>
+      <w:fldSimple w:instr=" SEQ Figure \* ARABIC ">
+        <w:r>
+          <w:rPr>
+            <w:noProof/>
+          </w:rPr>
+          <w:t>8</w:t>
+        </w:r>
+      </w:fldSimple>
     </w:p>
     <w:p>
       <w:pPr>
         <w:rPr>
-          <w:b/>
-          <w:lang w:val="en-GB"/>
-        </w:rPr>
-      </w:pPr>
-      <w:r>
-        <w:rPr>
-          <w:b/>
-          <w:lang w:val="en-GB"/>
-        </w:rPr>
-        <w:br w:type="page"/>
+          <w:lang w:val="en-GB"/>
+        </w:rPr>
+      </w:pPr>
+      <w:r>
+        <w:rPr>
+          <w:lang w:val="en-GB"/>
+        </w:rPr>
+        <w:lastRenderedPageBreak/>
+        <w:t xml:space="preserve"> </w:t>
       </w:r>
     </w:p>
     <w:p>
@@ -11071,15 +11395,14 @@
           <w:lang w:val="en-GB"/>
         </w:rPr>
       </w:pPr>
-      <w:bookmarkStart w:id="19" w:name="_Toc524981994"/>
-      <w:r>
-        <w:rPr>
-          <w:lang w:val="en-GB"/>
-        </w:rPr>
-        <w:lastRenderedPageBreak/>
+      <w:bookmarkStart w:id="18" w:name="_Toc524981994"/>
+      <w:r>
+        <w:rPr>
+          <w:lang w:val="en-GB"/>
+        </w:rPr>
         <w:t>Results of Lamarckian</w:t>
       </w:r>
-      <w:bookmarkEnd w:id="19"/>
+      <w:bookmarkEnd w:id="18"/>
     </w:p>
     <w:p>
       <w:pPr>
@@ -11631,7 +11954,7 @@
                     </pic:cNvPicPr>
                   </pic:nvPicPr>
                   <pic:blipFill>
-                    <a:blip r:embed="rId13">
+                    <a:blip r:embed="rId14">
                       <a:extLst>
                         <a:ext uri="{28A0092B-C50C-407E-A947-70E740481C1C}">
                           <a14:useLocalDpi xmlns:a14="http://schemas.microsoft.com/office/drawing/2010/main" val="0"/>
@@ -14516,7 +14839,7 @@
 </file>
 
 <file path=customXml/itemProps2.xml><?xml version="1.0" encoding="utf-8"?>
-<ds:datastoreItem xmlns:ds="http://schemas.openxmlformats.org/officeDocument/2006/customXml" ds:itemID="{95AE1E8E-E6EB-45EE-8E5A-A89E3E923319}">
+<ds:datastoreItem xmlns:ds="http://schemas.openxmlformats.org/officeDocument/2006/customXml" ds:itemID="{45E9ACC3-4EE1-4BC9-BB4A-8BED07D2C060}">
   <ds:schemaRefs>
     <ds:schemaRef ds:uri="http://schemas.openxmlformats.org/officeDocument/2006/bibliography"/>
   </ds:schemaRefs>

</xml_diff>